<commit_message>
Finished Report. Move invertebrate.clp to the front for ease of access.
</commit_message>
<xml_diff>
--- a/Assignment One/30018722 - Report.docx
+++ b/Assignment One/30018722 - Report.docx
@@ -258,7 +258,7 @@
           <w:r>
             <w:fldChar w:fldCharType="separate"/>
           </w:r>
-          <w:hyperlink w:anchor="_Toc211697091" w:history="1">
+          <w:hyperlink w:anchor="_Toc213331761" w:history="1">
             <w:r>
               <w:rPr>
                 <w:rStyle w:val="Hyperlink"/>
@@ -285,7 +285,7 @@
                 <w:noProof/>
                 <w:webHidden/>
               </w:rPr>
-              <w:instrText xml:space="preserve"> PAGEREF _Toc211697091 \h </w:instrText>
+              <w:instrText xml:space="preserve"> PAGEREF _Toc213331761 \h </w:instrText>
             </w:r>
             <w:r>
               <w:rPr>
@@ -328,7 +328,7 @@
               <w:lang w:eastAsia="en-GB"/>
             </w:rPr>
           </w:pPr>
-          <w:hyperlink w:anchor="_Toc211697092" w:history="1">
+          <w:hyperlink w:anchor="_Toc213331762" w:history="1">
             <w:r>
               <w:rPr>
                 <w:rStyle w:val="Hyperlink"/>
@@ -355,7 +355,7 @@
                 <w:noProof/>
                 <w:webHidden/>
               </w:rPr>
-              <w:instrText xml:space="preserve"> PAGEREF _Toc211697092 \h </w:instrText>
+              <w:instrText xml:space="preserve"> PAGEREF _Toc213331762 \h </w:instrText>
             </w:r>
             <w:r>
               <w:rPr>
@@ -398,7 +398,7 @@
               <w:lang w:eastAsia="en-GB"/>
             </w:rPr>
           </w:pPr>
-          <w:hyperlink w:anchor="_Toc211697093" w:history="1">
+          <w:hyperlink w:anchor="_Toc213331763" w:history="1">
             <w:r>
               <w:rPr>
                 <w:rStyle w:val="Hyperlink"/>
@@ -425,7 +425,7 @@
                 <w:noProof/>
                 <w:webHidden/>
               </w:rPr>
-              <w:instrText xml:space="preserve"> PAGEREF _Toc211697093 \h </w:instrText>
+              <w:instrText xml:space="preserve"> PAGEREF _Toc213331763 \h </w:instrText>
             </w:r>
             <w:r>
               <w:rPr>
@@ -468,7 +468,7 @@
               <w:lang w:eastAsia="en-GB"/>
             </w:rPr>
           </w:pPr>
-          <w:hyperlink w:anchor="_Toc211697094" w:history="1">
+          <w:hyperlink w:anchor="_Toc213331764" w:history="1">
             <w:r>
               <w:rPr>
                 <w:rStyle w:val="Hyperlink"/>
@@ -495,7 +495,7 @@
                 <w:noProof/>
                 <w:webHidden/>
               </w:rPr>
-              <w:instrText xml:space="preserve"> PAGEREF _Toc211697094 \h </w:instrText>
+              <w:instrText xml:space="preserve"> PAGEREF _Toc213331764 \h </w:instrText>
             </w:r>
             <w:r>
               <w:rPr>
@@ -538,7 +538,7 @@
               <w:lang w:eastAsia="en-GB"/>
             </w:rPr>
           </w:pPr>
-          <w:hyperlink w:anchor="_Toc211697095" w:history="1">
+          <w:hyperlink w:anchor="_Toc213331765" w:history="1">
             <w:r>
               <w:rPr>
                 <w:rStyle w:val="Hyperlink"/>
@@ -565,7 +565,7 @@
                 <w:noProof/>
                 <w:webHidden/>
               </w:rPr>
-              <w:instrText xml:space="preserve"> PAGEREF _Toc211697095 \h </w:instrText>
+              <w:instrText xml:space="preserve"> PAGEREF _Toc213331765 \h </w:instrText>
             </w:r>
             <w:r>
               <w:rPr>
@@ -585,7 +585,77 @@
                 <w:noProof/>
                 <w:webHidden/>
               </w:rPr>
-              <w:t>7</w:t>
+              <w:t>8</w:t>
+            </w:r>
+            <w:r>
+              <w:rPr>
+                <w:noProof/>
+                <w:webHidden/>
+              </w:rPr>
+              <w:fldChar w:fldCharType="end"/>
+            </w:r>
+          </w:hyperlink>
+        </w:p>
+        <w:p>
+          <w:pPr>
+            <w:pStyle w:val="TOC1"/>
+            <w:tabs>
+              <w:tab w:val="right" w:leader="dot" w:pos="9016"/>
+            </w:tabs>
+            <w:rPr>
+              <w:rFonts w:eastAsiaTheme="minorEastAsia"/>
+              <w:noProof/>
+              <w:lang w:eastAsia="en-GB"/>
+            </w:rPr>
+          </w:pPr>
+          <w:hyperlink w:anchor="_Toc213331766" w:history="1">
+            <w:r>
+              <w:rPr>
+                <w:rStyle w:val="Hyperlink"/>
+                <w:noProof/>
+              </w:rPr>
+              <w:t>Appendix</w:t>
+            </w:r>
+            <w:r>
+              <w:rPr>
+                <w:noProof/>
+                <w:webHidden/>
+              </w:rPr>
+              <w:tab/>
+            </w:r>
+            <w:r>
+              <w:rPr>
+                <w:noProof/>
+                <w:webHidden/>
+              </w:rPr>
+              <w:fldChar w:fldCharType="begin"/>
+            </w:r>
+            <w:r>
+              <w:rPr>
+                <w:noProof/>
+                <w:webHidden/>
+              </w:rPr>
+              <w:instrText xml:space="preserve"> PAGEREF _Toc213331766 \h </w:instrText>
+            </w:r>
+            <w:r>
+              <w:rPr>
+                <w:noProof/>
+                <w:webHidden/>
+              </w:rPr>
+            </w:r>
+            <w:r>
+              <w:rPr>
+                <w:noProof/>
+                <w:webHidden/>
+              </w:rPr>
+              <w:fldChar w:fldCharType="separate"/>
+            </w:r>
+            <w:r>
+              <w:rPr>
+                <w:noProof/>
+                <w:webHidden/>
+              </w:rPr>
+              <w:t>9</w:t>
             </w:r>
             <w:r>
               <w:rPr>
@@ -1325,7 +1395,7 @@
       <w:pPr>
         <w:pStyle w:val="Heading1"/>
       </w:pPr>
-      <w:bookmarkStart w:id="0" w:name="_Toc211697091"/>
+      <w:bookmarkStart w:id="0" w:name="_Toc213331761"/>
       <w:r>
         <w:lastRenderedPageBreak/>
         <w:t>Introduction</w:t>
@@ -1363,7 +1433,7 @@
       <w:pPr>
         <w:pStyle w:val="Heading1"/>
       </w:pPr>
-      <w:bookmarkStart w:id="1" w:name="_Toc211697092"/>
+      <w:bookmarkStart w:id="1" w:name="_Toc213331762"/>
       <w:r>
         <w:t>System Design and Logic</w:t>
       </w:r>
@@ -1440,10 +1510,7 @@
         <w:t>To implement the reasoning process for this project, CLIPS was chosen as it provides an efficient forward chaining inference engine</w:t>
       </w:r>
       <w:r>
-        <w:t xml:space="preserve"> </w:t>
-      </w:r>
-      <w:r>
-        <w:t>(Riley, 1991)</w:t>
+        <w:t xml:space="preserve"> (Riley, 1991)</w:t>
       </w:r>
       <w:r>
         <w:t xml:space="preserve">, and its syntax and reasoning </w:t>
@@ -1523,14 +1590,27 @@
       <w:r>
         <w:t xml:space="preserve">Figure </w:t>
       </w:r>
-      <w:fldSimple w:instr=" SEQ Figure \* ARABIC ">
-        <w:r>
-          <w:rPr>
-            <w:noProof/>
-          </w:rPr>
-          <w:t>1</w:t>
-        </w:r>
-      </w:fldSimple>
+      <w:r>
+        <w:fldChar w:fldCharType="begin"/>
+      </w:r>
+      <w:r>
+        <w:instrText xml:space="preserve"> SEQ Figure \* ARABIC </w:instrText>
+      </w:r>
+      <w:r>
+        <w:fldChar w:fldCharType="separate"/>
+      </w:r>
+      <w:r>
+        <w:rPr>
+          <w:noProof/>
+        </w:rPr>
+        <w:t>1</w:t>
+      </w:r>
+      <w:r>
+        <w:rPr>
+          <w:noProof/>
+        </w:rPr>
+        <w:fldChar w:fldCharType="end"/>
+      </w:r>
       <w:r>
         <w:t xml:space="preserve"> - Invertebrate Identification Decision Tree</w:t>
       </w:r>
@@ -1619,14 +1699,27 @@
       <w:r>
         <w:t xml:space="preserve">Figure </w:t>
       </w:r>
-      <w:fldSimple w:instr=" SEQ Figure \* ARABIC ">
-        <w:r>
-          <w:rPr>
-            <w:noProof/>
-          </w:rPr>
-          <w:t>2</w:t>
-        </w:r>
-      </w:fldSimple>
+      <w:r>
+        <w:fldChar w:fldCharType="begin"/>
+      </w:r>
+      <w:r>
+        <w:instrText xml:space="preserve"> SEQ Figure \* ARABIC </w:instrText>
+      </w:r>
+      <w:r>
+        <w:fldChar w:fldCharType="separate"/>
+      </w:r>
+      <w:r>
+        <w:rPr>
+          <w:noProof/>
+        </w:rPr>
+        <w:t>2</w:t>
+      </w:r>
+      <w:r>
+        <w:rPr>
+          <w:noProof/>
+        </w:rPr>
+        <w:fldChar w:fldCharType="end"/>
+      </w:r>
       <w:r>
         <w:t xml:space="preserve"> - A consultation where the specimen is less than 2mm long.</w:t>
       </w:r>
@@ -1688,14 +1781,27 @@
       <w:r>
         <w:t xml:space="preserve">Figure </w:t>
       </w:r>
-      <w:fldSimple w:instr=" SEQ Figure \* ARABIC ">
-        <w:r>
-          <w:rPr>
-            <w:noProof/>
-          </w:rPr>
-          <w:t>3</w:t>
-        </w:r>
-      </w:fldSimple>
+      <w:r>
+        <w:fldChar w:fldCharType="begin"/>
+      </w:r>
+      <w:r>
+        <w:instrText xml:space="preserve"> SEQ Figure \* ARABIC </w:instrText>
+      </w:r>
+      <w:r>
+        <w:fldChar w:fldCharType="separate"/>
+      </w:r>
+      <w:r>
+        <w:rPr>
+          <w:noProof/>
+        </w:rPr>
+        <w:t>3</w:t>
+      </w:r>
+      <w:r>
+        <w:rPr>
+          <w:noProof/>
+        </w:rPr>
+        <w:fldChar w:fldCharType="end"/>
+      </w:r>
       <w:r>
         <w:t xml:space="preserve"> - A consultation where the specimen lives on the water surface, or skates on the water surface.</w:t>
       </w:r>
@@ -1763,14 +1869,27 @@
       <w:r>
         <w:t xml:space="preserve">Figure </w:t>
       </w:r>
-      <w:fldSimple w:instr=" SEQ Figure \* ARABIC ">
-        <w:r>
-          <w:rPr>
-            <w:noProof/>
-          </w:rPr>
-          <w:t>4</w:t>
-        </w:r>
-      </w:fldSimple>
+      <w:r>
+        <w:fldChar w:fldCharType="begin"/>
+      </w:r>
+      <w:r>
+        <w:instrText xml:space="preserve"> SEQ Figure \* ARABIC </w:instrText>
+      </w:r>
+      <w:r>
+        <w:fldChar w:fldCharType="separate"/>
+      </w:r>
+      <w:r>
+        <w:rPr>
+          <w:noProof/>
+        </w:rPr>
+        <w:t>4</w:t>
+      </w:r>
+      <w:r>
+        <w:rPr>
+          <w:noProof/>
+        </w:rPr>
+        <w:fldChar w:fldCharType="end"/>
+      </w:r>
       <w:r>
         <w:t xml:space="preserve"> - Program output demonstrating the output of a "yes" answer.</w:t>
       </w:r>
@@ -1829,14 +1948,27 @@
       <w:r>
         <w:t xml:space="preserve">Figure </w:t>
       </w:r>
-      <w:fldSimple w:instr=" SEQ Figure \* ARABIC ">
-        <w:r>
-          <w:rPr>
-            <w:noProof/>
-          </w:rPr>
-          <w:t>5</w:t>
-        </w:r>
-      </w:fldSimple>
+      <w:r>
+        <w:fldChar w:fldCharType="begin"/>
+      </w:r>
+      <w:r>
+        <w:instrText xml:space="preserve"> SEQ Figure \* ARABIC </w:instrText>
+      </w:r>
+      <w:r>
+        <w:fldChar w:fldCharType="separate"/>
+      </w:r>
+      <w:r>
+        <w:rPr>
+          <w:noProof/>
+        </w:rPr>
+        <w:t>5</w:t>
+      </w:r>
+      <w:r>
+        <w:rPr>
+          <w:noProof/>
+        </w:rPr>
+        <w:fldChar w:fldCharType="end"/>
+      </w:r>
       <w:r>
         <w:t xml:space="preserve"> - Program output demonstrating the output of a "no" answer.</w:t>
       </w:r>
@@ -1895,14 +2027,27 @@
       <w:r>
         <w:t xml:space="preserve">Figure </w:t>
       </w:r>
-      <w:fldSimple w:instr=" SEQ Figure \* ARABIC ">
-        <w:r>
-          <w:rPr>
-            <w:noProof/>
-          </w:rPr>
-          <w:t>6</w:t>
-        </w:r>
-      </w:fldSimple>
+      <w:r>
+        <w:fldChar w:fldCharType="begin"/>
+      </w:r>
+      <w:r>
+        <w:instrText xml:space="preserve"> SEQ Figure \* ARABIC </w:instrText>
+      </w:r>
+      <w:r>
+        <w:fldChar w:fldCharType="separate"/>
+      </w:r>
+      <w:r>
+        <w:rPr>
+          <w:noProof/>
+        </w:rPr>
+        <w:t>6</w:t>
+      </w:r>
+      <w:r>
+        <w:rPr>
+          <w:noProof/>
+        </w:rPr>
+        <w:fldChar w:fldCharType="end"/>
+      </w:r>
       <w:r>
         <w:t xml:space="preserve"> - A code snippet showing the question-to-ask being modified depending on the answer.</w:t>
       </w:r>
@@ -1973,14 +2118,27 @@
       <w:r>
         <w:t xml:space="preserve">Figure </w:t>
       </w:r>
-      <w:fldSimple w:instr=" SEQ Figure \* ARABIC ">
-        <w:r>
-          <w:rPr>
-            <w:noProof/>
-          </w:rPr>
-          <w:t>7</w:t>
-        </w:r>
-      </w:fldSimple>
+      <w:r>
+        <w:fldChar w:fldCharType="begin"/>
+      </w:r>
+      <w:r>
+        <w:instrText xml:space="preserve"> SEQ Figure \* ARABIC </w:instrText>
+      </w:r>
+      <w:r>
+        <w:fldChar w:fldCharType="separate"/>
+      </w:r>
+      <w:r>
+        <w:rPr>
+          <w:noProof/>
+        </w:rPr>
+        <w:t>7</w:t>
+      </w:r>
+      <w:r>
+        <w:rPr>
+          <w:noProof/>
+        </w:rPr>
+        <w:fldChar w:fldCharType="end"/>
+      </w:r>
       <w:r>
         <w:t xml:space="preserve"> - A code snippet showing the question and answer being asserted.</w:t>
       </w:r>
@@ -2039,14 +2197,27 @@
       <w:r>
         <w:t xml:space="preserve">Figure </w:t>
       </w:r>
-      <w:fldSimple w:instr=" SEQ Figure \* ARABIC ">
-        <w:r>
-          <w:rPr>
-            <w:noProof/>
-          </w:rPr>
-          <w:t>8</w:t>
-        </w:r>
-      </w:fldSimple>
+      <w:r>
+        <w:fldChar w:fldCharType="begin"/>
+      </w:r>
+      <w:r>
+        <w:instrText xml:space="preserve"> SEQ Figure \* ARABIC </w:instrText>
+      </w:r>
+      <w:r>
+        <w:fldChar w:fldCharType="separate"/>
+      </w:r>
+      <w:r>
+        <w:rPr>
+          <w:noProof/>
+        </w:rPr>
+        <w:t>8</w:t>
+      </w:r>
+      <w:r>
+        <w:rPr>
+          <w:noProof/>
+        </w:rPr>
+        <w:fldChar w:fldCharType="end"/>
+      </w:r>
       <w:r>
         <w:t xml:space="preserve"> - The program output showing the specimen identification and the path taken.</w:t>
       </w:r>
@@ -2105,14 +2276,27 @@
       <w:r>
         <w:t xml:space="preserve">Figure </w:t>
       </w:r>
-      <w:fldSimple w:instr=" SEQ Figure \* ARABIC ">
-        <w:r>
-          <w:rPr>
-            <w:noProof/>
-          </w:rPr>
-          <w:t>9</w:t>
-        </w:r>
-      </w:fldSimple>
+      <w:r>
+        <w:fldChar w:fldCharType="begin"/>
+      </w:r>
+      <w:r>
+        <w:instrText xml:space="preserve"> SEQ Figure \* ARABIC </w:instrText>
+      </w:r>
+      <w:r>
+        <w:fldChar w:fldCharType="separate"/>
+      </w:r>
+      <w:r>
+        <w:rPr>
+          <w:noProof/>
+        </w:rPr>
+        <w:t>9</w:t>
+      </w:r>
+      <w:r>
+        <w:rPr>
+          <w:noProof/>
+        </w:rPr>
+        <w:fldChar w:fldCharType="end"/>
+      </w:r>
       <w:r>
         <w:t xml:space="preserve"> - A code snippet showing the report-identification rule.</w:t>
       </w:r>
@@ -2125,7 +2309,7 @@
       <w:pPr>
         <w:pStyle w:val="Heading1"/>
       </w:pPr>
-      <w:bookmarkStart w:id="15" w:name="_Toc211697093"/>
+      <w:bookmarkStart w:id="15" w:name="_Toc213331763"/>
       <w:r>
         <w:t>Human Factors</w:t>
       </w:r>
@@ -2159,7 +2343,7 @@
       <w:pPr>
         <w:pStyle w:val="Heading1"/>
       </w:pPr>
-      <w:bookmarkStart w:id="16" w:name="_Toc211697094"/>
+      <w:bookmarkStart w:id="16" w:name="_Toc213331764"/>
       <w:r>
         <w:t>Wider AI Context</w:t>
       </w:r>
@@ -2260,16 +2444,2825 @@
       <w:pPr>
         <w:pStyle w:val="Heading1"/>
       </w:pPr>
-      <w:bookmarkStart w:id="17" w:name="_Toc211697095"/>
+      <w:bookmarkStart w:id="17" w:name="_Toc213331765"/>
       <w:r>
         <w:t>Conclusion</w:t>
       </w:r>
+      <w:bookmarkStart w:id="18" w:name="_Toc213331766"/>
       <w:bookmarkEnd w:id="17"/>
     </w:p>
+    <w:p>
+      <w:r>
+        <w:t xml:space="preserve">The expert system for identifying freshwater invertebrates effectively illustrates how rule-based reasoning may be used to a structured biological categorisation problem. The system successfully mimics the logical procedure an expert biologist may use to </w:t>
+      </w:r>
+      <w:r>
+        <w:lastRenderedPageBreak/>
+        <w:t>identify a specimen based on observable traits by converting a decision tree into CLIPS rules and facts. The application demonstrates how rule-based systems can offer consistency, explainability, and transparency in clearly defined domains.</w:t>
+      </w:r>
+    </w:p>
+    <w:p>
+      <w:r>
+        <w:t>But the approach also draws attention to the inherent drawbacks of conventional expert systems. Scalability is limited by the usage of manually encoded rules, and the system's flexibility is limited when users supply ambiguous or partial data due to its incapacity to handle ambiguity. Despite these difficulties, the project's main goal of building an understandable and useful expert system that can be used for instructional and practical purposes is accomplished.</w:t>
+      </w:r>
+    </w:p>
+    <w:p>
+      <w:r>
+        <w:t xml:space="preserve">In order to increase adaptability and lower the amount of manual labour needed for knowledge acquisition, the system may be extended in the future to include probabilistic reasoning or inductive learning strategies. However, this </w:t>
+      </w:r>
+      <w:r>
+        <w:t>report</w:t>
+      </w:r>
+      <w:r>
+        <w:t xml:space="preserve"> offers a solid basis for comprehending the workings of expert systems, the formal representation of information, and the successful modelling of human competence within computational frameworks.</w:t>
+      </w:r>
+    </w:p>
+    <w:p>
+      <w:pPr>
+        <w:pStyle w:val="Heading1"/>
+      </w:pPr>
+      <w:r>
+        <w:t>Bibliography</w:t>
+      </w:r>
+    </w:p>
+    <w:p>
+      <w:r>
+        <w:t xml:space="preserve">Lucas, P. and Van, L. (1991) </w:t>
+      </w:r>
+      <w:r>
+        <w:rPr>
+          <w:i/>
+          <w:iCs/>
+        </w:rPr>
+        <w:t>Principles of Expert Systems</w:t>
+      </w:r>
+      <w:r>
+        <w:t>. Wokingham, England Reading, Mass. Addison-Wesley.</w:t>
+      </w:r>
+    </w:p>
+    <w:p>
+      <w:r>
+        <w:t xml:space="preserve">M. Sasikumar, Ramani, S., Raman, S.M., KSR Anjaneyulu and Chandrasekar, R. (2007) </w:t>
+      </w:r>
+      <w:r>
+        <w:rPr>
+          <w:i/>
+          <w:iCs/>
+        </w:rPr>
+        <w:t>A Practical Introduction to Rule Based Expert Systems</w:t>
+      </w:r>
+      <w:r>
+        <w:t>. Available at: https://www.researchgate.net/publication/265038834_A_Practical_Introduction_to_Rule_Based_Expert_Systems.</w:t>
+      </w:r>
+    </w:p>
+    <w:p>
+      <w:r>
+        <w:t xml:space="preserve">Riley, G. (1991) </w:t>
+      </w:r>
+      <w:r>
+        <w:rPr>
+          <w:i/>
+          <w:iCs/>
+        </w:rPr>
+        <w:t>CLIPS: A tool for the development and delivery of expert systems</w:t>
+      </w:r>
+      <w:r>
+        <w:t>. Available at: https://ntrs.nasa.gov/citations/19910014730.</w:t>
+      </w:r>
+    </w:p>
+    <w:p>
+      <w:pPr>
+        <w:pStyle w:val="Heading1"/>
+      </w:pPr>
+      <w:r>
+        <w:t>Appendix</w:t>
+      </w:r>
+      <w:bookmarkEnd w:id="18"/>
+    </w:p>
+    <w:p>
+      <w:pPr>
+        <w:pStyle w:val="Subtitle"/>
+      </w:pPr>
+      <w:r>
+        <w:t>GitHub Repository Link (the code is “invertebrate.clp</w:t>
+      </w:r>
+      <w:r>
+        <w:tab/>
+      </w:r>
+      <w:r>
+        <w:t>”)</w:t>
+      </w:r>
+    </w:p>
     <w:p/>
+    <w:p>
+      <w:pPr>
+        <w:pStyle w:val="Subtitle"/>
+      </w:pPr>
+      <w:proofErr w:type="spellStart"/>
+      <w:r>
+        <w:t>Panapto</w:t>
+      </w:r>
+      <w:proofErr w:type="spellEnd"/>
+      <w:r>
+        <w:t xml:space="preserve"> Video Link  </w:t>
+      </w:r>
+    </w:p>
+    <w:p>
+      <w:hyperlink r:id="rId17" w:history="1">
+        <w:r>
+          <w:rPr>
+            <w:rStyle w:val="Hyperlink"/>
+          </w:rPr>
+          <w:t>https://southwales.cloud.panopto.eu/Panopto/Pages/Viewer.aspx?id=37b40aa9-0df8-4cdf-9848-b38d00ed1174</w:t>
+        </w:r>
+      </w:hyperlink>
+    </w:p>
+    <w:p/>
+    <w:p>
+      <w:pPr>
+        <w:pStyle w:val="Subtitle"/>
+      </w:pPr>
+      <w:r>
+        <w:t xml:space="preserve">Code Copy &amp; Paste </w:t>
+      </w:r>
+    </w:p>
+    <w:p>
+      <w:r>
+        <w:lastRenderedPageBreak/>
+        <w:t>(</w:t>
+      </w:r>
+      <w:proofErr w:type="spellStart"/>
+      <w:r>
+        <w:t>deftemplate</w:t>
+      </w:r>
+      <w:proofErr w:type="spellEnd"/>
+      <w:r>
+        <w:t xml:space="preserve"> flowchart-step</w:t>
+      </w:r>
+    </w:p>
+    <w:p>
+      <w:r>
+        <w:t>(slot question-to-ask)</w:t>
+      </w:r>
+    </w:p>
+    <w:p>
+      <w:r>
+        <w:t>)</w:t>
+      </w:r>
+    </w:p>
+    <w:p/>
+    <w:p>
+      <w:r>
+        <w:t>(</w:t>
+      </w:r>
+      <w:proofErr w:type="spellStart"/>
+      <w:r>
+        <w:t>deftemplate</w:t>
+      </w:r>
+      <w:proofErr w:type="spellEnd"/>
+      <w:r>
+        <w:t xml:space="preserve"> identification</w:t>
+      </w:r>
+    </w:p>
+    <w:p>
+      <w:r>
+        <w:t>(slot name)</w:t>
+      </w:r>
+    </w:p>
+    <w:p>
+      <w:r>
+        <w:t>)</w:t>
+      </w:r>
+    </w:p>
+    <w:p/>
+    <w:p>
+      <w:r>
+        <w:t>(</w:t>
+      </w:r>
+      <w:proofErr w:type="spellStart"/>
+      <w:r>
+        <w:t>deffacts</w:t>
+      </w:r>
+      <w:proofErr w:type="spellEnd"/>
+      <w:r>
+        <w:t xml:space="preserve"> starting-point</w:t>
+      </w:r>
+    </w:p>
+    <w:p>
+      <w:r>
+        <w:t>(flowchart-step (question-to-ask prerequisite1))</w:t>
+      </w:r>
+    </w:p>
+    <w:p>
+      <w:r>
+        <w:t>)</w:t>
+      </w:r>
+    </w:p>
+    <w:p/>
+    <w:p>
+      <w:r>
+        <w:t>(</w:t>
+      </w:r>
+      <w:proofErr w:type="spellStart"/>
+      <w:r>
+        <w:t>deftemplate</w:t>
+      </w:r>
+      <w:proofErr w:type="spellEnd"/>
+      <w:r>
+        <w:t xml:space="preserve"> decision</w:t>
+      </w:r>
+    </w:p>
+    <w:p>
+      <w:r>
+        <w:t>(slot question)</w:t>
+      </w:r>
+    </w:p>
+    <w:p>
+      <w:r>
+        <w:t>(slot answer)</w:t>
+      </w:r>
+    </w:p>
+    <w:p>
+      <w:r>
+        <w:t>)</w:t>
+      </w:r>
+    </w:p>
+    <w:p/>
+    <w:p>
+      <w:r>
+        <w:t>(</w:t>
+      </w:r>
+      <w:proofErr w:type="spellStart"/>
+      <w:r>
+        <w:t>defrule</w:t>
+      </w:r>
+      <w:proofErr w:type="spellEnd"/>
+      <w:r>
+        <w:t xml:space="preserve"> ask-about-prerequisite1</w:t>
+      </w:r>
+    </w:p>
+    <w:p>
+      <w:r>
+        <w:t>"Asks if the invertebrate has any of the qualities that the system cannot handle, such as small size or skating etc"</w:t>
+      </w:r>
+    </w:p>
+    <w:p>
+      <w:r>
+        <w:t>?step &lt;- (flowchart-step (question-to-ask prerequisite1))</w:t>
+      </w:r>
+    </w:p>
+    <w:p>
+      <w:r>
+        <w:t>=&gt;</w:t>
+      </w:r>
+    </w:p>
+    <w:p>
+      <w:r>
+        <w:t xml:space="preserve">(printout t "Welcome to the Freshwater invertebrate Identifier, AKA the FII." </w:t>
+      </w:r>
+      <w:proofErr w:type="spellStart"/>
+      <w:r>
+        <w:t>crlf</w:t>
+      </w:r>
+      <w:proofErr w:type="spellEnd"/>
+      <w:r>
+        <w:t>)</w:t>
+      </w:r>
+    </w:p>
+    <w:p>
+      <w:r>
+        <w:t xml:space="preserve">(printout t "Before we begin identifying invertebrate, we need to make sure the invertebrate is suitable to be identified by this system." </w:t>
+      </w:r>
+      <w:proofErr w:type="spellStart"/>
+      <w:r>
+        <w:t>crlf</w:t>
+      </w:r>
+      <w:proofErr w:type="spellEnd"/>
+      <w:r>
+        <w:t>)</w:t>
+      </w:r>
+    </w:p>
+    <w:p>
+      <w:r>
+        <w:t xml:space="preserve">(printout t "So, first question. Is the invertebrate 2mm or longer? (yes/no)" </w:t>
+      </w:r>
+      <w:proofErr w:type="spellStart"/>
+      <w:r>
+        <w:t>crlf</w:t>
+      </w:r>
+      <w:proofErr w:type="spellEnd"/>
+      <w:r>
+        <w:t>)</w:t>
+      </w:r>
+    </w:p>
+    <w:p>
+      <w:r>
+        <w:t>(bind ?answer (</w:t>
+      </w:r>
+      <w:proofErr w:type="spellStart"/>
+      <w:r>
+        <w:t>lowcase</w:t>
+      </w:r>
+      <w:proofErr w:type="spellEnd"/>
+      <w:r>
+        <w:t xml:space="preserve"> (</w:t>
+      </w:r>
+      <w:proofErr w:type="spellStart"/>
+      <w:r>
+        <w:t>readline</w:t>
+      </w:r>
+      <w:proofErr w:type="spellEnd"/>
+      <w:r>
+        <w:t>)))</w:t>
+      </w:r>
+    </w:p>
+    <w:p>
+      <w:r>
+        <w:t>(while (not (or (</w:t>
+      </w:r>
+      <w:proofErr w:type="spellStart"/>
+      <w:r>
+        <w:t>eq</w:t>
+      </w:r>
+      <w:proofErr w:type="spellEnd"/>
+      <w:r>
+        <w:t xml:space="preserve"> ?answer "yes") (</w:t>
+      </w:r>
+      <w:proofErr w:type="spellStart"/>
+      <w:r>
+        <w:t>eq</w:t>
+      </w:r>
+      <w:proofErr w:type="spellEnd"/>
+      <w:r>
+        <w:t xml:space="preserve"> ?answer "no")))</w:t>
+      </w:r>
+    </w:p>
+    <w:p>
+      <w:r>
+        <w:t>(printout t "Invalid input. Please enter '</w:t>
+      </w:r>
+      <w:proofErr w:type="spellStart"/>
+      <w:r>
+        <w:t>yes'</w:t>
+      </w:r>
+      <w:proofErr w:type="spellEnd"/>
+      <w:r>
+        <w:t xml:space="preserve"> or 'no'." </w:t>
+      </w:r>
+      <w:proofErr w:type="spellStart"/>
+      <w:r>
+        <w:t>crlf</w:t>
+      </w:r>
+      <w:proofErr w:type="spellEnd"/>
+      <w:r>
+        <w:t>)</w:t>
+      </w:r>
+    </w:p>
+    <w:p>
+      <w:r>
+        <w:lastRenderedPageBreak/>
+        <w:t>(bind ?answer (</w:t>
+      </w:r>
+      <w:proofErr w:type="spellStart"/>
+      <w:r>
+        <w:t>lowcase</w:t>
+      </w:r>
+      <w:proofErr w:type="spellEnd"/>
+      <w:r>
+        <w:t xml:space="preserve"> (</w:t>
+      </w:r>
+      <w:proofErr w:type="spellStart"/>
+      <w:r>
+        <w:t>readline</w:t>
+      </w:r>
+      <w:proofErr w:type="spellEnd"/>
+      <w:r>
+        <w:t>)))</w:t>
+      </w:r>
+    </w:p>
+    <w:p>
+      <w:r>
+        <w:t>)</w:t>
+      </w:r>
+    </w:p>
+    <w:p>
+      <w:r>
+        <w:t>(if (</w:t>
+      </w:r>
+      <w:proofErr w:type="spellStart"/>
+      <w:r>
+        <w:t>eq</w:t>
+      </w:r>
+      <w:proofErr w:type="spellEnd"/>
+      <w:r>
+        <w:t xml:space="preserve"> ?answer "yes") then</w:t>
+      </w:r>
+    </w:p>
+    <w:p>
+      <w:r>
+        <w:t xml:space="preserve">   (modify ?step (question-to-ask prerequisite2))</w:t>
+      </w:r>
+    </w:p>
+    <w:p>
+      <w:r>
+        <w:t>else</w:t>
+      </w:r>
+    </w:p>
+    <w:p>
+      <w:r>
+        <w:t xml:space="preserve">   (printout t </w:t>
+      </w:r>
+      <w:proofErr w:type="spellStart"/>
+      <w:r>
+        <w:t>crlf</w:t>
+      </w:r>
+      <w:proofErr w:type="spellEnd"/>
+      <w:r>
+        <w:t xml:space="preserve"> "----------------------------------------" </w:t>
+      </w:r>
+      <w:proofErr w:type="spellStart"/>
+      <w:r>
+        <w:t>crlf</w:t>
+      </w:r>
+      <w:proofErr w:type="spellEnd"/>
+      <w:r>
+        <w:t>)</w:t>
+      </w:r>
+    </w:p>
+    <w:p>
+      <w:r>
+        <w:t xml:space="preserve">   (printout t "The invertebrate is too small to be reliably identified by this system." </w:t>
+      </w:r>
+      <w:proofErr w:type="spellStart"/>
+      <w:r>
+        <w:t>crlf</w:t>
+      </w:r>
+      <w:proofErr w:type="spellEnd"/>
+      <w:r>
+        <w:t>)</w:t>
+      </w:r>
+    </w:p>
+    <w:p>
+      <w:r>
+        <w:t xml:space="preserve">   (printout t "Please consult a microscope-based identification guide for smaller specimens." </w:t>
+      </w:r>
+      <w:proofErr w:type="spellStart"/>
+      <w:r>
+        <w:t>crlf</w:t>
+      </w:r>
+      <w:proofErr w:type="spellEnd"/>
+      <w:r>
+        <w:t>)</w:t>
+      </w:r>
+    </w:p>
+    <w:p>
+      <w:r>
+        <w:t xml:space="preserve">   (printout t "----------------------------------------" </w:t>
+      </w:r>
+      <w:proofErr w:type="spellStart"/>
+      <w:r>
+        <w:t>crlf</w:t>
+      </w:r>
+      <w:proofErr w:type="spellEnd"/>
+      <w:r>
+        <w:t>)</w:t>
+      </w:r>
+    </w:p>
+    <w:p>
+      <w:r>
+        <w:t xml:space="preserve">   (halt)</w:t>
+      </w:r>
+    </w:p>
+    <w:p>
+      <w:r>
+        <w:t>))</w:t>
+      </w:r>
+    </w:p>
+    <w:p/>
+    <w:p>
+      <w:r>
+        <w:t>(</w:t>
+      </w:r>
+      <w:proofErr w:type="spellStart"/>
+      <w:r>
+        <w:t>defrule</w:t>
+      </w:r>
+      <w:proofErr w:type="spellEnd"/>
+      <w:r>
+        <w:t xml:space="preserve"> ask-about-prerequisite2</w:t>
+      </w:r>
+    </w:p>
+    <w:p>
+      <w:r>
+        <w:t>"Asks if the invertebrate has any of the qualities that the system cannot handle, such as small size or skating etc"</w:t>
+      </w:r>
+    </w:p>
+    <w:p>
+      <w:r>
+        <w:t>?step &lt;- (flowchart-step (question-to-ask prerequisite2))</w:t>
+      </w:r>
+    </w:p>
+    <w:p>
+      <w:r>
+        <w:t>=&gt;</w:t>
+      </w:r>
+    </w:p>
+    <w:p>
+      <w:r>
+        <w:t xml:space="preserve">(printout t "Great! The invertebrate is long enough to be identified using this program!" </w:t>
+      </w:r>
+      <w:proofErr w:type="spellStart"/>
+      <w:r>
+        <w:t>crlf</w:t>
+      </w:r>
+      <w:proofErr w:type="spellEnd"/>
+      <w:r>
+        <w:t>)</w:t>
+      </w:r>
+    </w:p>
+    <w:p>
+      <w:r>
+        <w:t xml:space="preserve">(printout t "Next Question. Does the invertebrate live on the water surface, or skate on the water surface? (yes/no)" </w:t>
+      </w:r>
+      <w:proofErr w:type="spellStart"/>
+      <w:r>
+        <w:t>crlf</w:t>
+      </w:r>
+      <w:proofErr w:type="spellEnd"/>
+      <w:r>
+        <w:t>)</w:t>
+      </w:r>
+    </w:p>
+    <w:p>
+      <w:r>
+        <w:t>(bind ?answer (</w:t>
+      </w:r>
+      <w:proofErr w:type="spellStart"/>
+      <w:r>
+        <w:t>lowcase</w:t>
+      </w:r>
+      <w:proofErr w:type="spellEnd"/>
+      <w:r>
+        <w:t xml:space="preserve"> (</w:t>
+      </w:r>
+      <w:proofErr w:type="spellStart"/>
+      <w:r>
+        <w:t>readline</w:t>
+      </w:r>
+      <w:proofErr w:type="spellEnd"/>
+      <w:r>
+        <w:t>)))</w:t>
+      </w:r>
+    </w:p>
+    <w:p>
+      <w:r>
+        <w:t>(while (not (or (</w:t>
+      </w:r>
+      <w:proofErr w:type="spellStart"/>
+      <w:r>
+        <w:t>eq</w:t>
+      </w:r>
+      <w:proofErr w:type="spellEnd"/>
+      <w:r>
+        <w:t xml:space="preserve"> ?answer "yes") (</w:t>
+      </w:r>
+      <w:proofErr w:type="spellStart"/>
+      <w:r>
+        <w:t>eq</w:t>
+      </w:r>
+      <w:proofErr w:type="spellEnd"/>
+      <w:r>
+        <w:t xml:space="preserve"> ?answer "no")))</w:t>
+      </w:r>
+    </w:p>
+    <w:p>
+      <w:r>
+        <w:t>(printout t "Invalid input. Please enter '</w:t>
+      </w:r>
+      <w:proofErr w:type="spellStart"/>
+      <w:r>
+        <w:t>yes'</w:t>
+      </w:r>
+      <w:proofErr w:type="spellEnd"/>
+      <w:r>
+        <w:t xml:space="preserve"> or 'no'." </w:t>
+      </w:r>
+      <w:proofErr w:type="spellStart"/>
+      <w:r>
+        <w:t>crlf</w:t>
+      </w:r>
+      <w:proofErr w:type="spellEnd"/>
+      <w:r>
+        <w:t>)</w:t>
+      </w:r>
+    </w:p>
+    <w:p>
+      <w:r>
+        <w:t>(bind ?answer (</w:t>
+      </w:r>
+      <w:proofErr w:type="spellStart"/>
+      <w:r>
+        <w:t>lowcase</w:t>
+      </w:r>
+      <w:proofErr w:type="spellEnd"/>
+      <w:r>
+        <w:t xml:space="preserve"> (</w:t>
+      </w:r>
+      <w:proofErr w:type="spellStart"/>
+      <w:r>
+        <w:t>readline</w:t>
+      </w:r>
+      <w:proofErr w:type="spellEnd"/>
+      <w:r>
+        <w:t>)))</w:t>
+      </w:r>
+    </w:p>
+    <w:p>
+      <w:r>
+        <w:t>)</w:t>
+      </w:r>
+    </w:p>
+    <w:p>
+      <w:r>
+        <w:t>(if (</w:t>
+      </w:r>
+      <w:proofErr w:type="spellStart"/>
+      <w:r>
+        <w:t>eq</w:t>
+      </w:r>
+      <w:proofErr w:type="spellEnd"/>
+      <w:r>
+        <w:t xml:space="preserve"> ?answer "no") then</w:t>
+      </w:r>
+    </w:p>
+    <w:p>
+      <w:r>
+        <w:t xml:space="preserve">   (modify ?step (question-to-ask shell))</w:t>
+      </w:r>
+    </w:p>
+    <w:p>
+      <w:r>
+        <w:lastRenderedPageBreak/>
+        <w:t>else</w:t>
+      </w:r>
+    </w:p>
+    <w:p>
+      <w:r>
+        <w:t xml:space="preserve">   (printout t </w:t>
+      </w:r>
+      <w:proofErr w:type="spellStart"/>
+      <w:r>
+        <w:t>crlf</w:t>
+      </w:r>
+      <w:proofErr w:type="spellEnd"/>
+      <w:r>
+        <w:t xml:space="preserve"> "----------------------------------------" </w:t>
+      </w:r>
+      <w:proofErr w:type="spellStart"/>
+      <w:r>
+        <w:t>crlf</w:t>
+      </w:r>
+      <w:proofErr w:type="spellEnd"/>
+      <w:r>
+        <w:t>)</w:t>
+      </w:r>
+    </w:p>
+    <w:p>
+      <w:r>
+        <w:t xml:space="preserve">   (printout t "This system </w:t>
+      </w:r>
+      <w:proofErr w:type="spellStart"/>
+      <w:r>
+        <w:t>can not</w:t>
+      </w:r>
+      <w:proofErr w:type="spellEnd"/>
+      <w:r>
+        <w:t xml:space="preserve"> be used to identify water skating, or water surface dwelling invertebrates." </w:t>
+      </w:r>
+      <w:proofErr w:type="spellStart"/>
+      <w:r>
+        <w:t>crlf</w:t>
+      </w:r>
+      <w:proofErr w:type="spellEnd"/>
+      <w:r>
+        <w:t>)</w:t>
+      </w:r>
+    </w:p>
+    <w:p>
+      <w:r>
+        <w:t xml:space="preserve">   (printout t "Please consult a water based invertebrate identification system." </w:t>
+      </w:r>
+      <w:proofErr w:type="spellStart"/>
+      <w:r>
+        <w:t>crlf</w:t>
+      </w:r>
+      <w:proofErr w:type="spellEnd"/>
+      <w:r>
+        <w:t>)</w:t>
+      </w:r>
+    </w:p>
+    <w:p>
+      <w:r>
+        <w:t xml:space="preserve">   (printout t "----------------------------------------" </w:t>
+      </w:r>
+      <w:proofErr w:type="spellStart"/>
+      <w:r>
+        <w:t>crlf</w:t>
+      </w:r>
+      <w:proofErr w:type="spellEnd"/>
+      <w:r>
+        <w:t>)</w:t>
+      </w:r>
+    </w:p>
+    <w:p>
+      <w:r>
+        <w:t xml:space="preserve">   (halt)</w:t>
+      </w:r>
+    </w:p>
+    <w:p>
+      <w:r>
+        <w:t>))</w:t>
+      </w:r>
+    </w:p>
+    <w:p/>
+    <w:p>
+      <w:r>
+        <w:t>(</w:t>
+      </w:r>
+      <w:proofErr w:type="spellStart"/>
+      <w:r>
+        <w:t>defrule</w:t>
+      </w:r>
+      <w:proofErr w:type="spellEnd"/>
+      <w:r>
+        <w:t xml:space="preserve"> ask-about-shell</w:t>
+      </w:r>
+    </w:p>
+    <w:p>
+      <w:r>
+        <w:t>"Asks the very first question about a shell or case."</w:t>
+      </w:r>
+    </w:p>
+    <w:p>
+      <w:r>
+        <w:t>?step &lt;- (flowchart-step (question-to-ask shell))</w:t>
+      </w:r>
+    </w:p>
+    <w:p>
+      <w:r>
+        <w:t>=&gt;</w:t>
+      </w:r>
+    </w:p>
+    <w:p>
+      <w:r>
+        <w:t xml:space="preserve">(printout t "Great, that's all the prerequisite questions out of the way. Let's get onto the identification!" </w:t>
+      </w:r>
+      <w:proofErr w:type="spellStart"/>
+      <w:r>
+        <w:t>crlf</w:t>
+      </w:r>
+      <w:proofErr w:type="spellEnd"/>
+      <w:r>
+        <w:t>)</w:t>
+      </w:r>
+    </w:p>
+    <w:p>
+      <w:r>
+        <w:t xml:space="preserve">(printout t "Does it have a shell or case (like a snail, or a caddisfly case)? (yes/no)" </w:t>
+      </w:r>
+      <w:proofErr w:type="spellStart"/>
+      <w:r>
+        <w:t>crlf</w:t>
+      </w:r>
+      <w:proofErr w:type="spellEnd"/>
+      <w:r>
+        <w:t>)</w:t>
+      </w:r>
+    </w:p>
+    <w:p>
+      <w:r>
+        <w:t>(bind ?answer (</w:t>
+      </w:r>
+      <w:proofErr w:type="spellStart"/>
+      <w:r>
+        <w:t>lowcase</w:t>
+      </w:r>
+      <w:proofErr w:type="spellEnd"/>
+      <w:r>
+        <w:t xml:space="preserve"> (</w:t>
+      </w:r>
+      <w:proofErr w:type="spellStart"/>
+      <w:r>
+        <w:t>readline</w:t>
+      </w:r>
+      <w:proofErr w:type="spellEnd"/>
+      <w:r>
+        <w:t>)))</w:t>
+      </w:r>
+    </w:p>
+    <w:p>
+      <w:r>
+        <w:t>(while (not (or (</w:t>
+      </w:r>
+      <w:proofErr w:type="spellStart"/>
+      <w:r>
+        <w:t>eq</w:t>
+      </w:r>
+      <w:proofErr w:type="spellEnd"/>
+      <w:r>
+        <w:t xml:space="preserve"> ?answer "yes") (</w:t>
+      </w:r>
+      <w:proofErr w:type="spellStart"/>
+      <w:r>
+        <w:t>eq</w:t>
+      </w:r>
+      <w:proofErr w:type="spellEnd"/>
+      <w:r>
+        <w:t xml:space="preserve"> ?answer "no")))</w:t>
+      </w:r>
+    </w:p>
+    <w:p>
+      <w:r>
+        <w:t>(printout t "Invalid input. Please enter '</w:t>
+      </w:r>
+      <w:proofErr w:type="spellStart"/>
+      <w:r>
+        <w:t>yes'</w:t>
+      </w:r>
+      <w:proofErr w:type="spellEnd"/>
+      <w:r>
+        <w:t xml:space="preserve"> or 'no'." </w:t>
+      </w:r>
+      <w:proofErr w:type="spellStart"/>
+      <w:r>
+        <w:t>crlf</w:t>
+      </w:r>
+      <w:proofErr w:type="spellEnd"/>
+      <w:r>
+        <w:t>)</w:t>
+      </w:r>
+    </w:p>
+    <w:p>
+      <w:r>
+        <w:t>(bind ?answer (</w:t>
+      </w:r>
+      <w:proofErr w:type="spellStart"/>
+      <w:r>
+        <w:t>lowcase</w:t>
+      </w:r>
+      <w:proofErr w:type="spellEnd"/>
+      <w:r>
+        <w:t xml:space="preserve"> (</w:t>
+      </w:r>
+      <w:proofErr w:type="spellStart"/>
+      <w:r>
+        <w:t>readline</w:t>
+      </w:r>
+      <w:proofErr w:type="spellEnd"/>
+      <w:r>
+        <w:t>)))</w:t>
+      </w:r>
+    </w:p>
+    <w:p>
+      <w:r>
+        <w:t>)</w:t>
+      </w:r>
+    </w:p>
+    <w:p>
+      <w:r>
+        <w:t>(assert (decision (question "Does it have a shell or case?") (answer ?answer)))</w:t>
+      </w:r>
+    </w:p>
+    <w:p>
+      <w:r>
+        <w:t>(if (</w:t>
+      </w:r>
+      <w:proofErr w:type="spellStart"/>
+      <w:r>
+        <w:t>eq</w:t>
+      </w:r>
+      <w:proofErr w:type="spellEnd"/>
+      <w:r>
+        <w:t xml:space="preserve"> ?answer "yes") then</w:t>
+      </w:r>
+    </w:p>
+    <w:p>
+      <w:r>
+        <w:t>(modify ?step (question-to-ask shell-material))</w:t>
+      </w:r>
+    </w:p>
+    <w:p>
+      <w:r>
+        <w:t>else</w:t>
+      </w:r>
+    </w:p>
+    <w:p>
+      <w:r>
+        <w:t>(modify ?step (question-to-ask legs))</w:t>
+      </w:r>
+    </w:p>
+    <w:p>
+      <w:r>
+        <w:t>)</w:t>
+      </w:r>
+    </w:p>
+    <w:p>
+      <w:r>
+        <w:t>)</w:t>
+      </w:r>
+    </w:p>
+    <w:p/>
+    <w:p>
+      <w:r>
+        <w:lastRenderedPageBreak/>
+        <w:t>(</w:t>
+      </w:r>
+      <w:proofErr w:type="spellStart"/>
+      <w:r>
+        <w:t>defrule</w:t>
+      </w:r>
+      <w:proofErr w:type="spellEnd"/>
+      <w:r>
+        <w:t xml:space="preserve"> ask-about-shell-material</w:t>
+      </w:r>
+    </w:p>
+    <w:p>
+      <w:r>
+        <w:t>"Asks if the case is made of organic material."</w:t>
+      </w:r>
+    </w:p>
+    <w:p>
+      <w:r>
+        <w:t>?step &lt;- (flowchart-step (question-to-ask shell-material))</w:t>
+      </w:r>
+    </w:p>
+    <w:p>
+      <w:r>
+        <w:t>=&gt;</w:t>
+      </w:r>
+    </w:p>
+    <w:p>
+      <w:r>
+        <w:t xml:space="preserve">(printout t "Is the case made of leaves, twigs, or sand stones (for example, a small tube or case made from bits of plant or tiny stones)? (yes/no)" </w:t>
+      </w:r>
+      <w:proofErr w:type="spellStart"/>
+      <w:r>
+        <w:t>crlf</w:t>
+      </w:r>
+      <w:proofErr w:type="spellEnd"/>
+      <w:r>
+        <w:t>)</w:t>
+      </w:r>
+    </w:p>
+    <w:p>
+      <w:r>
+        <w:t>(bind ?answer (</w:t>
+      </w:r>
+      <w:proofErr w:type="spellStart"/>
+      <w:r>
+        <w:t>lowcase</w:t>
+      </w:r>
+      <w:proofErr w:type="spellEnd"/>
+      <w:r>
+        <w:t xml:space="preserve"> (</w:t>
+      </w:r>
+      <w:proofErr w:type="spellStart"/>
+      <w:r>
+        <w:t>readline</w:t>
+      </w:r>
+      <w:proofErr w:type="spellEnd"/>
+      <w:r>
+        <w:t>)))</w:t>
+      </w:r>
+    </w:p>
+    <w:p>
+      <w:r>
+        <w:t>(while (not (or (</w:t>
+      </w:r>
+      <w:proofErr w:type="spellStart"/>
+      <w:r>
+        <w:t>eq</w:t>
+      </w:r>
+      <w:proofErr w:type="spellEnd"/>
+      <w:r>
+        <w:t xml:space="preserve"> ?answer "yes") (</w:t>
+      </w:r>
+      <w:proofErr w:type="spellStart"/>
+      <w:r>
+        <w:t>eq</w:t>
+      </w:r>
+      <w:proofErr w:type="spellEnd"/>
+      <w:r>
+        <w:t xml:space="preserve"> ?answer "no")))</w:t>
+      </w:r>
+    </w:p>
+    <w:p>
+      <w:r>
+        <w:t>(printout t "Invalid input. Please enter '</w:t>
+      </w:r>
+      <w:proofErr w:type="spellStart"/>
+      <w:r>
+        <w:t>yes'</w:t>
+      </w:r>
+      <w:proofErr w:type="spellEnd"/>
+      <w:r>
+        <w:t xml:space="preserve"> or 'no'." </w:t>
+      </w:r>
+      <w:proofErr w:type="spellStart"/>
+      <w:r>
+        <w:t>crlf</w:t>
+      </w:r>
+      <w:proofErr w:type="spellEnd"/>
+      <w:r>
+        <w:t>)</w:t>
+      </w:r>
+    </w:p>
+    <w:p>
+      <w:r>
+        <w:t>(bind ?answer (</w:t>
+      </w:r>
+      <w:proofErr w:type="spellStart"/>
+      <w:r>
+        <w:t>lowcase</w:t>
+      </w:r>
+      <w:proofErr w:type="spellEnd"/>
+      <w:r>
+        <w:t xml:space="preserve"> (</w:t>
+      </w:r>
+      <w:proofErr w:type="spellStart"/>
+      <w:r>
+        <w:t>readline</w:t>
+      </w:r>
+      <w:proofErr w:type="spellEnd"/>
+      <w:r>
+        <w:t>)))</w:t>
+      </w:r>
+    </w:p>
+    <w:p>
+      <w:r>
+        <w:t>)</w:t>
+      </w:r>
+    </w:p>
+    <w:p>
+      <w:r>
+        <w:t>(assert (decision (question "Is the case made of leaves, twigs or sand stones?") (answer ?answer)))</w:t>
+      </w:r>
+    </w:p>
+    <w:p>
+      <w:r>
+        <w:t>(if (</w:t>
+      </w:r>
+      <w:proofErr w:type="spellStart"/>
+      <w:r>
+        <w:t>eq</w:t>
+      </w:r>
+      <w:proofErr w:type="spellEnd"/>
+      <w:r>
+        <w:t xml:space="preserve"> ?answer "yes") then</w:t>
+      </w:r>
+    </w:p>
+    <w:p>
+      <w:r>
+        <w:t>(assert (identification (name "Cased Caddis fly larvae")))</w:t>
+      </w:r>
+    </w:p>
+    <w:p>
+      <w:r>
+        <w:t>(modify ?step (question-to-ask done))</w:t>
+      </w:r>
+    </w:p>
+    <w:p>
+      <w:r>
+        <w:t>else</w:t>
+      </w:r>
+    </w:p>
+    <w:p>
+      <w:r>
+        <w:t>(modify ?step (question-to-ask two-part-shell))</w:t>
+      </w:r>
+    </w:p>
+    <w:p>
+      <w:r>
+        <w:t>)</w:t>
+      </w:r>
+    </w:p>
+    <w:p>
+      <w:r>
+        <w:t>)</w:t>
+      </w:r>
+    </w:p>
+    <w:p/>
+    <w:p>
+      <w:r>
+        <w:t>(</w:t>
+      </w:r>
+      <w:proofErr w:type="spellStart"/>
+      <w:r>
+        <w:t>defrule</w:t>
+      </w:r>
+      <w:proofErr w:type="spellEnd"/>
+      <w:r>
+        <w:t xml:space="preserve"> ask-about-two-part-shell</w:t>
+      </w:r>
+    </w:p>
+    <w:p>
+      <w:r>
+        <w:t>"Asks if the mollusc shell is a bivalve."</w:t>
+      </w:r>
+    </w:p>
+    <w:p>
+      <w:r>
+        <w:t>?step &lt;- (flowchart-step (question-to-ask two-part-shell))</w:t>
+      </w:r>
+    </w:p>
+    <w:p>
+      <w:r>
+        <w:t>=&gt;</w:t>
+      </w:r>
+    </w:p>
+    <w:p>
+      <w:r>
+        <w:t xml:space="preserve">(printout t "Does the shell have two parts (like a clam)? (yes/no)" </w:t>
+      </w:r>
+      <w:proofErr w:type="spellStart"/>
+      <w:r>
+        <w:t>crlf</w:t>
+      </w:r>
+      <w:proofErr w:type="spellEnd"/>
+      <w:r>
+        <w:t>)</w:t>
+      </w:r>
+    </w:p>
+    <w:p>
+      <w:r>
+        <w:t>(bind ?answer (</w:t>
+      </w:r>
+      <w:proofErr w:type="spellStart"/>
+      <w:r>
+        <w:t>lowcase</w:t>
+      </w:r>
+      <w:proofErr w:type="spellEnd"/>
+      <w:r>
+        <w:t xml:space="preserve"> (</w:t>
+      </w:r>
+      <w:proofErr w:type="spellStart"/>
+      <w:r>
+        <w:t>readline</w:t>
+      </w:r>
+      <w:proofErr w:type="spellEnd"/>
+      <w:r>
+        <w:t>)))</w:t>
+      </w:r>
+    </w:p>
+    <w:p>
+      <w:r>
+        <w:t>(while (not (or (</w:t>
+      </w:r>
+      <w:proofErr w:type="spellStart"/>
+      <w:r>
+        <w:t>eq</w:t>
+      </w:r>
+      <w:proofErr w:type="spellEnd"/>
+      <w:r>
+        <w:t xml:space="preserve"> ?answer "yes") (</w:t>
+      </w:r>
+      <w:proofErr w:type="spellStart"/>
+      <w:r>
+        <w:t>eq</w:t>
+      </w:r>
+      <w:proofErr w:type="spellEnd"/>
+      <w:r>
+        <w:t xml:space="preserve"> ?answer "no")))</w:t>
+      </w:r>
+    </w:p>
+    <w:p>
+      <w:r>
+        <w:t>(printout t "Invalid input. Please enter '</w:t>
+      </w:r>
+      <w:proofErr w:type="spellStart"/>
+      <w:r>
+        <w:t>yes'</w:t>
+      </w:r>
+      <w:proofErr w:type="spellEnd"/>
+      <w:r>
+        <w:t xml:space="preserve"> or 'no'." </w:t>
+      </w:r>
+      <w:proofErr w:type="spellStart"/>
+      <w:r>
+        <w:t>crlf</w:t>
+      </w:r>
+      <w:proofErr w:type="spellEnd"/>
+      <w:r>
+        <w:t>)</w:t>
+      </w:r>
+    </w:p>
+    <w:p>
+      <w:r>
+        <w:lastRenderedPageBreak/>
+        <w:t>(bind ?answer (</w:t>
+      </w:r>
+      <w:proofErr w:type="spellStart"/>
+      <w:r>
+        <w:t>lowcase</w:t>
+      </w:r>
+      <w:proofErr w:type="spellEnd"/>
+      <w:r>
+        <w:t xml:space="preserve"> (</w:t>
+      </w:r>
+      <w:proofErr w:type="spellStart"/>
+      <w:r>
+        <w:t>readline</w:t>
+      </w:r>
+      <w:proofErr w:type="spellEnd"/>
+      <w:r>
+        <w:t>)))</w:t>
+      </w:r>
+    </w:p>
+    <w:p>
+      <w:r>
+        <w:t>)</w:t>
+      </w:r>
+    </w:p>
+    <w:p>
+      <w:r>
+        <w:t>(assert (decision (question "Does the shell have two parts (like a clam)?") (answer ?answer)))</w:t>
+      </w:r>
+    </w:p>
+    <w:p>
+      <w:r>
+        <w:t>(if (</w:t>
+      </w:r>
+      <w:proofErr w:type="spellStart"/>
+      <w:r>
+        <w:t>eq</w:t>
+      </w:r>
+      <w:proofErr w:type="spellEnd"/>
+      <w:r>
+        <w:t xml:space="preserve"> ?answer "yes") then</w:t>
+      </w:r>
+    </w:p>
+    <w:p>
+      <w:r>
+        <w:t>(assert (identification (name "Bi-Valve")))</w:t>
+      </w:r>
+    </w:p>
+    <w:p>
+      <w:r>
+        <w:t>(modify ?step (question-to-ask done))</w:t>
+      </w:r>
+    </w:p>
+    <w:p>
+      <w:r>
+        <w:t>else</w:t>
+      </w:r>
+    </w:p>
+    <w:p>
+      <w:r>
+        <w:t>(modify ?step (question-to-ask shell-shape))</w:t>
+      </w:r>
+    </w:p>
+    <w:p>
+      <w:r>
+        <w:t>)</w:t>
+      </w:r>
+    </w:p>
+    <w:p>
+      <w:r>
+        <w:t>)</w:t>
+      </w:r>
+    </w:p>
+    <w:p/>
+    <w:p>
+      <w:r>
+        <w:t>(</w:t>
+      </w:r>
+      <w:proofErr w:type="spellStart"/>
+      <w:r>
+        <w:t>defrule</w:t>
+      </w:r>
+      <w:proofErr w:type="spellEnd"/>
+      <w:r>
+        <w:t xml:space="preserve"> ask-about-shell-shape</w:t>
+      </w:r>
+    </w:p>
+    <w:p>
+      <w:r>
+        <w:t>"Asks about the specific shape of a single-part mollusc shell."</w:t>
+      </w:r>
+    </w:p>
+    <w:p>
+      <w:r>
+        <w:t>?step &lt;- (flowchart-step (question-to-ask shell-shape))</w:t>
+      </w:r>
+    </w:p>
+    <w:p>
+      <w:r>
+        <w:t>=&gt;</w:t>
+      </w:r>
+    </w:p>
+    <w:p>
+      <w:r>
+        <w:t xml:space="preserve">(printout t "What is the shell's shape? (spiral/helical/not-coiled)" </w:t>
+      </w:r>
+      <w:proofErr w:type="spellStart"/>
+      <w:r>
+        <w:t>crlf</w:t>
+      </w:r>
+      <w:proofErr w:type="spellEnd"/>
+      <w:r>
+        <w:t>)</w:t>
+      </w:r>
+    </w:p>
+    <w:p>
+      <w:r>
+        <w:t xml:space="preserve">(printout t "For example: spiral shells curl in a flat coil like a ramshorn snail, helical shells twist upward like a pond snail, and not-coiled shells are flat or cone-shaped like a limpet." </w:t>
+      </w:r>
+      <w:proofErr w:type="spellStart"/>
+      <w:r>
+        <w:t>crlf</w:t>
+      </w:r>
+      <w:proofErr w:type="spellEnd"/>
+      <w:r>
+        <w:t>)</w:t>
+      </w:r>
+    </w:p>
+    <w:p>
+      <w:r>
+        <w:t>(bind ?answer (</w:t>
+      </w:r>
+      <w:proofErr w:type="spellStart"/>
+      <w:r>
+        <w:t>lowcase</w:t>
+      </w:r>
+      <w:proofErr w:type="spellEnd"/>
+      <w:r>
+        <w:t xml:space="preserve"> (</w:t>
+      </w:r>
+      <w:proofErr w:type="spellStart"/>
+      <w:r>
+        <w:t>readline</w:t>
+      </w:r>
+      <w:proofErr w:type="spellEnd"/>
+      <w:r>
+        <w:t>)))</w:t>
+      </w:r>
+    </w:p>
+    <w:p>
+      <w:r>
+        <w:t>(while (not (or (</w:t>
+      </w:r>
+      <w:proofErr w:type="spellStart"/>
+      <w:r>
+        <w:t>eq</w:t>
+      </w:r>
+      <w:proofErr w:type="spellEnd"/>
+      <w:r>
+        <w:t xml:space="preserve"> ?answer "spiral")</w:t>
+      </w:r>
+    </w:p>
+    <w:p>
+      <w:r>
+        <w:t>(</w:t>
+      </w:r>
+      <w:proofErr w:type="spellStart"/>
+      <w:r>
+        <w:t>eq</w:t>
+      </w:r>
+      <w:proofErr w:type="spellEnd"/>
+      <w:r>
+        <w:t xml:space="preserve"> ?answer "helical")</w:t>
+      </w:r>
+    </w:p>
+    <w:p>
+      <w:r>
+        <w:t>(</w:t>
+      </w:r>
+      <w:proofErr w:type="spellStart"/>
+      <w:r>
+        <w:t>eq</w:t>
+      </w:r>
+      <w:proofErr w:type="spellEnd"/>
+      <w:r>
+        <w:t xml:space="preserve"> ?answer "not-coiled")</w:t>
+      </w:r>
+    </w:p>
+    <w:p>
+      <w:r>
+        <w:t>(</w:t>
+      </w:r>
+      <w:proofErr w:type="spellStart"/>
+      <w:r>
+        <w:t>eq</w:t>
+      </w:r>
+      <w:proofErr w:type="spellEnd"/>
+      <w:r>
+        <w:t xml:space="preserve"> ?answer "not coiled")))</w:t>
+      </w:r>
+    </w:p>
+    <w:p>
+      <w:r>
+        <w:t xml:space="preserve">(printout t "Invalid input. Please enter spiral, helical, or not-coiled." </w:t>
+      </w:r>
+      <w:proofErr w:type="spellStart"/>
+      <w:r>
+        <w:t>crlf</w:t>
+      </w:r>
+      <w:proofErr w:type="spellEnd"/>
+      <w:r>
+        <w:t>)</w:t>
+      </w:r>
+    </w:p>
+    <w:p>
+      <w:r>
+        <w:t>(bind ?answer (</w:t>
+      </w:r>
+      <w:proofErr w:type="spellStart"/>
+      <w:r>
+        <w:t>lowcase</w:t>
+      </w:r>
+      <w:proofErr w:type="spellEnd"/>
+      <w:r>
+        <w:t xml:space="preserve"> (</w:t>
+      </w:r>
+      <w:proofErr w:type="spellStart"/>
+      <w:r>
+        <w:t>readline</w:t>
+      </w:r>
+      <w:proofErr w:type="spellEnd"/>
+      <w:r>
+        <w:t>)))</w:t>
+      </w:r>
+    </w:p>
+    <w:p>
+      <w:r>
+        <w:t>)</w:t>
+      </w:r>
+    </w:p>
+    <w:p>
+      <w:r>
+        <w:t>(assert (decision (question "What is the shell's shape?") (answer ?answer)))</w:t>
+      </w:r>
+    </w:p>
+    <w:p>
+      <w:r>
+        <w:lastRenderedPageBreak/>
+        <w:t>(if (</w:t>
+      </w:r>
+      <w:proofErr w:type="spellStart"/>
+      <w:r>
+        <w:t>eq</w:t>
+      </w:r>
+      <w:proofErr w:type="spellEnd"/>
+      <w:r>
+        <w:t xml:space="preserve"> ?answer "spiral") then</w:t>
+      </w:r>
+    </w:p>
+    <w:p>
+      <w:r>
+        <w:t>(assert (identification (name "Ramshorn Snail")))</w:t>
+      </w:r>
+    </w:p>
+    <w:p>
+      <w:r>
+        <w:t>)</w:t>
+      </w:r>
+    </w:p>
+    <w:p>
+      <w:r>
+        <w:t>(if (</w:t>
+      </w:r>
+      <w:proofErr w:type="spellStart"/>
+      <w:r>
+        <w:t>eq</w:t>
+      </w:r>
+      <w:proofErr w:type="spellEnd"/>
+      <w:r>
+        <w:t xml:space="preserve"> ?answer "helical") then</w:t>
+      </w:r>
+    </w:p>
+    <w:p>
+      <w:r>
+        <w:t>(assert (identification (name "Pond Snail")))</w:t>
+      </w:r>
+    </w:p>
+    <w:p>
+      <w:r>
+        <w:t>)</w:t>
+      </w:r>
+    </w:p>
+    <w:p>
+      <w:r>
+        <w:t>(if (or (</w:t>
+      </w:r>
+      <w:proofErr w:type="spellStart"/>
+      <w:r>
+        <w:t>eq</w:t>
+      </w:r>
+      <w:proofErr w:type="spellEnd"/>
+      <w:r>
+        <w:t xml:space="preserve"> ?answer "not-coiled") (</w:t>
+      </w:r>
+      <w:proofErr w:type="spellStart"/>
+      <w:r>
+        <w:t>eq</w:t>
+      </w:r>
+      <w:proofErr w:type="spellEnd"/>
+      <w:r>
+        <w:t xml:space="preserve"> ?answer "not coiled")) then</w:t>
+      </w:r>
+    </w:p>
+    <w:p>
+      <w:r>
+        <w:t>(assert (identification (name "Freshwater Limpet")))</w:t>
+      </w:r>
+    </w:p>
+    <w:p>
+      <w:r>
+        <w:t>)</w:t>
+      </w:r>
+    </w:p>
+    <w:p>
+      <w:r>
+        <w:t>(modify ?step (question-to-ask done))</w:t>
+      </w:r>
+    </w:p>
+    <w:p>
+      <w:r>
+        <w:t>)</w:t>
+      </w:r>
+    </w:p>
+    <w:p/>
+    <w:p>
+      <w:r>
+        <w:t>(</w:t>
+      </w:r>
+      <w:proofErr w:type="spellStart"/>
+      <w:r>
+        <w:t>defrule</w:t>
+      </w:r>
+      <w:proofErr w:type="spellEnd"/>
+      <w:r>
+        <w:t xml:space="preserve"> ask-about-legs</w:t>
+      </w:r>
+    </w:p>
+    <w:p>
+      <w:r>
+        <w:t>"Asks if the invertebrate has legs, directing to new branches."</w:t>
+      </w:r>
+    </w:p>
+    <w:p>
+      <w:r>
+        <w:t>?step &lt;- (flowchart-step (question-to-ask legs))</w:t>
+      </w:r>
+    </w:p>
+    <w:p>
+      <w:r>
+        <w:t>=&gt;</w:t>
+      </w:r>
+    </w:p>
+    <w:p>
+      <w:r>
+        <w:t xml:space="preserve">(printout t "Does it have legs? (yes/no)" </w:t>
+      </w:r>
+      <w:proofErr w:type="spellStart"/>
+      <w:r>
+        <w:t>crlf</w:t>
+      </w:r>
+      <w:proofErr w:type="spellEnd"/>
+      <w:r>
+        <w:t>)</w:t>
+      </w:r>
+    </w:p>
+    <w:p>
+      <w:r>
+        <w:t>(bind ?answer (</w:t>
+      </w:r>
+      <w:proofErr w:type="spellStart"/>
+      <w:r>
+        <w:t>lowcase</w:t>
+      </w:r>
+      <w:proofErr w:type="spellEnd"/>
+      <w:r>
+        <w:t xml:space="preserve"> (</w:t>
+      </w:r>
+      <w:proofErr w:type="spellStart"/>
+      <w:r>
+        <w:t>readline</w:t>
+      </w:r>
+      <w:proofErr w:type="spellEnd"/>
+      <w:r>
+        <w:t>)))</w:t>
+      </w:r>
+    </w:p>
+    <w:p>
+      <w:r>
+        <w:t>(while (not (or (</w:t>
+      </w:r>
+      <w:proofErr w:type="spellStart"/>
+      <w:r>
+        <w:t>eq</w:t>
+      </w:r>
+      <w:proofErr w:type="spellEnd"/>
+      <w:r>
+        <w:t xml:space="preserve"> ?answer "yes") (</w:t>
+      </w:r>
+      <w:proofErr w:type="spellStart"/>
+      <w:r>
+        <w:t>eq</w:t>
+      </w:r>
+      <w:proofErr w:type="spellEnd"/>
+      <w:r>
+        <w:t xml:space="preserve"> ?answer "no")))</w:t>
+      </w:r>
+    </w:p>
+    <w:p>
+      <w:r>
+        <w:t>(printout t "Invalid input. Please enter '</w:t>
+      </w:r>
+      <w:proofErr w:type="spellStart"/>
+      <w:r>
+        <w:t>yes'</w:t>
+      </w:r>
+      <w:proofErr w:type="spellEnd"/>
+      <w:r>
+        <w:t xml:space="preserve"> or 'no'." </w:t>
+      </w:r>
+      <w:proofErr w:type="spellStart"/>
+      <w:r>
+        <w:t>crlf</w:t>
+      </w:r>
+      <w:proofErr w:type="spellEnd"/>
+      <w:r>
+        <w:t>)</w:t>
+      </w:r>
+    </w:p>
+    <w:p>
+      <w:r>
+        <w:t>(bind ?answer (</w:t>
+      </w:r>
+      <w:proofErr w:type="spellStart"/>
+      <w:r>
+        <w:t>lowcase</w:t>
+      </w:r>
+      <w:proofErr w:type="spellEnd"/>
+      <w:r>
+        <w:t xml:space="preserve"> (</w:t>
+      </w:r>
+      <w:proofErr w:type="spellStart"/>
+      <w:r>
+        <w:t>readline</w:t>
+      </w:r>
+      <w:proofErr w:type="spellEnd"/>
+      <w:r>
+        <w:t>)))</w:t>
+      </w:r>
+    </w:p>
+    <w:p>
+      <w:r>
+        <w:t>)</w:t>
+      </w:r>
+    </w:p>
+    <w:p>
+      <w:r>
+        <w:t>(assert (decision (question "Does it have legs?") (answer ?answer)))</w:t>
+      </w:r>
+    </w:p>
+    <w:p>
+      <w:r>
+        <w:t>(if (</w:t>
+      </w:r>
+      <w:proofErr w:type="spellStart"/>
+      <w:r>
+        <w:t>eq</w:t>
+      </w:r>
+      <w:proofErr w:type="spellEnd"/>
+      <w:r>
+        <w:t xml:space="preserve"> ?answer "yes") then</w:t>
+      </w:r>
+    </w:p>
+    <w:p>
+      <w:r>
+        <w:t>(modify ?step (question-to-ask jointed-legs))</w:t>
+      </w:r>
+    </w:p>
+    <w:p>
+      <w:r>
+        <w:t>else</w:t>
+      </w:r>
+    </w:p>
+    <w:p>
+      <w:r>
+        <w:t>(modify ?step (question-to-ask looping-action))</w:t>
+      </w:r>
+    </w:p>
+    <w:p>
+      <w:r>
+        <w:t>)</w:t>
+      </w:r>
+    </w:p>
+    <w:p>
+      <w:r>
+        <w:lastRenderedPageBreak/>
+        <w:t>)</w:t>
+      </w:r>
+    </w:p>
+    <w:p/>
+    <w:p>
+      <w:r>
+        <w:t>(</w:t>
+      </w:r>
+      <w:proofErr w:type="spellStart"/>
+      <w:r>
+        <w:t>defrule</w:t>
+      </w:r>
+      <w:proofErr w:type="spellEnd"/>
+      <w:r>
+        <w:t xml:space="preserve"> ask-about-jointed-legs</w:t>
+      </w:r>
+    </w:p>
+    <w:p>
+      <w:r>
+        <w:t>"Asks if the legs are jointed to identify arthropods or fly larvae."</w:t>
+      </w:r>
+    </w:p>
+    <w:p>
+      <w:r>
+        <w:t>?step &lt;- (flowchart-step (question-to-ask jointed-legs))</w:t>
+      </w:r>
+    </w:p>
+    <w:p>
+      <w:r>
+        <w:t>=&gt;</w:t>
+      </w:r>
+    </w:p>
+    <w:p>
+      <w:r>
+        <w:t xml:space="preserve">(printout t "Are the legs jointed (for example, with visible bends like a beetle’s legs)? (yes/no)" </w:t>
+      </w:r>
+      <w:proofErr w:type="spellStart"/>
+      <w:r>
+        <w:t>crlf</w:t>
+      </w:r>
+      <w:proofErr w:type="spellEnd"/>
+      <w:r>
+        <w:t>)</w:t>
+      </w:r>
+    </w:p>
+    <w:p>
+      <w:r>
+        <w:t>(bind ?answer (</w:t>
+      </w:r>
+      <w:proofErr w:type="spellStart"/>
+      <w:r>
+        <w:t>lowcase</w:t>
+      </w:r>
+      <w:proofErr w:type="spellEnd"/>
+      <w:r>
+        <w:t xml:space="preserve"> (</w:t>
+      </w:r>
+      <w:proofErr w:type="spellStart"/>
+      <w:r>
+        <w:t>readline</w:t>
+      </w:r>
+      <w:proofErr w:type="spellEnd"/>
+      <w:r>
+        <w:t>)))</w:t>
+      </w:r>
+    </w:p>
+    <w:p>
+      <w:r>
+        <w:t>(while (not (or (</w:t>
+      </w:r>
+      <w:proofErr w:type="spellStart"/>
+      <w:r>
+        <w:t>eq</w:t>
+      </w:r>
+      <w:proofErr w:type="spellEnd"/>
+      <w:r>
+        <w:t xml:space="preserve"> ?answer "yes") (</w:t>
+      </w:r>
+      <w:proofErr w:type="spellStart"/>
+      <w:r>
+        <w:t>eq</w:t>
+      </w:r>
+      <w:proofErr w:type="spellEnd"/>
+      <w:r>
+        <w:t xml:space="preserve"> ?answer "no")))</w:t>
+      </w:r>
+    </w:p>
+    <w:p>
+      <w:r>
+        <w:t>(printout t "Invalid input. Please enter '</w:t>
+      </w:r>
+      <w:proofErr w:type="spellStart"/>
+      <w:r>
+        <w:t>yes'</w:t>
+      </w:r>
+      <w:proofErr w:type="spellEnd"/>
+      <w:r>
+        <w:t xml:space="preserve"> or 'no'." </w:t>
+      </w:r>
+      <w:proofErr w:type="spellStart"/>
+      <w:r>
+        <w:t>crlf</w:t>
+      </w:r>
+      <w:proofErr w:type="spellEnd"/>
+      <w:r>
+        <w:t>)</w:t>
+      </w:r>
+    </w:p>
+    <w:p>
+      <w:r>
+        <w:t>(bind ?answer (</w:t>
+      </w:r>
+      <w:proofErr w:type="spellStart"/>
+      <w:r>
+        <w:t>lowcase</w:t>
+      </w:r>
+      <w:proofErr w:type="spellEnd"/>
+      <w:r>
+        <w:t xml:space="preserve"> (</w:t>
+      </w:r>
+      <w:proofErr w:type="spellStart"/>
+      <w:r>
+        <w:t>readline</w:t>
+      </w:r>
+      <w:proofErr w:type="spellEnd"/>
+      <w:r>
+        <w:t>)))</w:t>
+      </w:r>
+    </w:p>
+    <w:p>
+      <w:r>
+        <w:t>)</w:t>
+      </w:r>
+    </w:p>
+    <w:p>
+      <w:r>
+        <w:t>(assert (decision (question "Are the legs jointed?") (answer ?answer)))</w:t>
+      </w:r>
+    </w:p>
+    <w:p>
+      <w:r>
+        <w:t>(if (</w:t>
+      </w:r>
+      <w:proofErr w:type="spellStart"/>
+      <w:r>
+        <w:t>eq</w:t>
+      </w:r>
+      <w:proofErr w:type="spellEnd"/>
+      <w:r>
+        <w:t xml:space="preserve"> ?answer "yes") then</w:t>
+      </w:r>
+    </w:p>
+    <w:p>
+      <w:r>
+        <w:t xml:space="preserve">(printout t </w:t>
+      </w:r>
+      <w:proofErr w:type="spellStart"/>
+      <w:r>
+        <w:t>crlf</w:t>
+      </w:r>
+      <w:proofErr w:type="spellEnd"/>
+      <w:r>
+        <w:t xml:space="preserve"> "----------------------------------------" </w:t>
+      </w:r>
+      <w:proofErr w:type="spellStart"/>
+      <w:r>
+        <w:t>crlf</w:t>
+      </w:r>
+      <w:proofErr w:type="spellEnd"/>
+      <w:r>
+        <w:t>)</w:t>
+      </w:r>
+    </w:p>
+    <w:p>
+      <w:r>
+        <w:t xml:space="preserve">(printout t "Conclusion: This is an Arthropod." </w:t>
+      </w:r>
+      <w:proofErr w:type="spellStart"/>
+      <w:r>
+        <w:t>crlf</w:t>
+      </w:r>
+      <w:proofErr w:type="spellEnd"/>
+      <w:r>
+        <w:t>)</w:t>
+      </w:r>
+    </w:p>
+    <w:p>
+      <w:r>
+        <w:t xml:space="preserve">(printout t "Action: Please consult the Arthropod Identifier." </w:t>
+      </w:r>
+      <w:proofErr w:type="spellStart"/>
+      <w:r>
+        <w:t>crlf</w:t>
+      </w:r>
+      <w:proofErr w:type="spellEnd"/>
+      <w:r>
+        <w:t>)</w:t>
+      </w:r>
+    </w:p>
+    <w:p>
+      <w:r>
+        <w:t xml:space="preserve">(printout t "Path Taken:" </w:t>
+      </w:r>
+      <w:proofErr w:type="spellStart"/>
+      <w:r>
+        <w:t>crlf</w:t>
+      </w:r>
+      <w:proofErr w:type="spellEnd"/>
+      <w:r>
+        <w:t>)</w:t>
+      </w:r>
+    </w:p>
+    <w:p>
+      <w:r>
+        <w:t>(do-for-all-facts ((?d decision)) TRUE</w:t>
+      </w:r>
+    </w:p>
+    <w:p>
+      <w:r>
+        <w:t xml:space="preserve">      (printout t "Q: " (fact-slot-value ?d question) </w:t>
+      </w:r>
+      <w:proofErr w:type="spellStart"/>
+      <w:r>
+        <w:t>crlf</w:t>
+      </w:r>
+      <w:proofErr w:type="spellEnd"/>
+    </w:p>
+    <w:p>
+      <w:r>
+        <w:t xml:space="preserve">                   "A: " (fact-slot-value ?d answer) </w:t>
+      </w:r>
+      <w:proofErr w:type="spellStart"/>
+      <w:r>
+        <w:t>crlf</w:t>
+      </w:r>
+      <w:proofErr w:type="spellEnd"/>
+      <w:r>
+        <w:t>))</w:t>
+      </w:r>
+    </w:p>
+    <w:p>
+      <w:r>
+        <w:t xml:space="preserve">(printout t "----------------------------------------" </w:t>
+      </w:r>
+      <w:proofErr w:type="spellStart"/>
+      <w:r>
+        <w:t>crlf</w:t>
+      </w:r>
+      <w:proofErr w:type="spellEnd"/>
+      <w:r>
+        <w:t>)</w:t>
+      </w:r>
+    </w:p>
+    <w:p>
+      <w:r>
+        <w:t>(halt)</w:t>
+      </w:r>
+    </w:p>
+    <w:p>
+      <w:r>
+        <w:t>else</w:t>
+      </w:r>
+    </w:p>
+    <w:p>
+      <w:r>
+        <w:t>(assert (identification (name "Fly Larvae")))</w:t>
+      </w:r>
+    </w:p>
+    <w:p>
+      <w:r>
+        <w:t>(modify ?step (question-to-ask done))</w:t>
+      </w:r>
+    </w:p>
+    <w:p>
+      <w:r>
+        <w:t>)</w:t>
+      </w:r>
+    </w:p>
+    <w:p>
+      <w:r>
+        <w:lastRenderedPageBreak/>
+        <w:t>)</w:t>
+      </w:r>
+    </w:p>
+    <w:p/>
+    <w:p>
+      <w:r>
+        <w:t>(</w:t>
+      </w:r>
+      <w:proofErr w:type="spellStart"/>
+      <w:r>
+        <w:t>defrule</w:t>
+      </w:r>
+      <w:proofErr w:type="spellEnd"/>
+      <w:r>
+        <w:t xml:space="preserve"> ask-about-looping-action</w:t>
+      </w:r>
+    </w:p>
+    <w:p>
+      <w:r>
+        <w:t>"Asks if the invertebrate moves like a leech."</w:t>
+      </w:r>
+    </w:p>
+    <w:p>
+      <w:r>
+        <w:t>?step &lt;- (flowchart-step (question-to-ask looping-action))</w:t>
+      </w:r>
+    </w:p>
+    <w:p>
+      <w:r>
+        <w:t>=&gt;</w:t>
+      </w:r>
+    </w:p>
+    <w:p>
+      <w:r>
+        <w:t xml:space="preserve">(printout t "Does it move with a looping action (like a leech, stretching and contracting its body as it moves)? (yes/no)" </w:t>
+      </w:r>
+      <w:proofErr w:type="spellStart"/>
+      <w:r>
+        <w:t>crlf</w:t>
+      </w:r>
+      <w:proofErr w:type="spellEnd"/>
+      <w:r>
+        <w:t>)</w:t>
+      </w:r>
+    </w:p>
+    <w:p>
+      <w:r>
+        <w:t>(bind ?answer (</w:t>
+      </w:r>
+      <w:proofErr w:type="spellStart"/>
+      <w:r>
+        <w:t>lowcase</w:t>
+      </w:r>
+      <w:proofErr w:type="spellEnd"/>
+      <w:r>
+        <w:t xml:space="preserve"> (</w:t>
+      </w:r>
+      <w:proofErr w:type="spellStart"/>
+      <w:r>
+        <w:t>readline</w:t>
+      </w:r>
+      <w:proofErr w:type="spellEnd"/>
+      <w:r>
+        <w:t>)))</w:t>
+      </w:r>
+    </w:p>
+    <w:p>
+      <w:r>
+        <w:t>(while (not (or (</w:t>
+      </w:r>
+      <w:proofErr w:type="spellStart"/>
+      <w:r>
+        <w:t>eq</w:t>
+      </w:r>
+      <w:proofErr w:type="spellEnd"/>
+      <w:r>
+        <w:t xml:space="preserve"> ?answer "yes") (</w:t>
+      </w:r>
+      <w:proofErr w:type="spellStart"/>
+      <w:r>
+        <w:t>eq</w:t>
+      </w:r>
+      <w:proofErr w:type="spellEnd"/>
+      <w:r>
+        <w:t xml:space="preserve"> ?answer "no")))</w:t>
+      </w:r>
+    </w:p>
+    <w:p>
+      <w:r>
+        <w:t>(printout t "Invalid input. Please enter '</w:t>
+      </w:r>
+      <w:proofErr w:type="spellStart"/>
+      <w:r>
+        <w:t>yes'</w:t>
+      </w:r>
+      <w:proofErr w:type="spellEnd"/>
+      <w:r>
+        <w:t xml:space="preserve"> or 'no'." </w:t>
+      </w:r>
+      <w:proofErr w:type="spellStart"/>
+      <w:r>
+        <w:t>crlf</w:t>
+      </w:r>
+      <w:proofErr w:type="spellEnd"/>
+      <w:r>
+        <w:t>)</w:t>
+      </w:r>
+    </w:p>
+    <w:p>
+      <w:r>
+        <w:t>(bind ?answer (</w:t>
+      </w:r>
+      <w:proofErr w:type="spellStart"/>
+      <w:r>
+        <w:t>lowcase</w:t>
+      </w:r>
+      <w:proofErr w:type="spellEnd"/>
+      <w:r>
+        <w:t xml:space="preserve"> (</w:t>
+      </w:r>
+      <w:proofErr w:type="spellStart"/>
+      <w:r>
+        <w:t>readline</w:t>
+      </w:r>
+      <w:proofErr w:type="spellEnd"/>
+      <w:r>
+        <w:t>)))</w:t>
+      </w:r>
+    </w:p>
+    <w:p>
+      <w:r>
+        <w:t>)</w:t>
+      </w:r>
+    </w:p>
+    <w:p>
+      <w:r>
+        <w:t>(assert (decision (question "Does it move with a looping action?") (answer ?answer)))</w:t>
+      </w:r>
+    </w:p>
+    <w:p>
+      <w:r>
+        <w:t>(if (</w:t>
+      </w:r>
+      <w:proofErr w:type="spellStart"/>
+      <w:r>
+        <w:t>eq</w:t>
+      </w:r>
+      <w:proofErr w:type="spellEnd"/>
+      <w:r>
+        <w:t xml:space="preserve"> ?answer "yes") then</w:t>
+      </w:r>
+    </w:p>
+    <w:p>
+      <w:r>
+        <w:t>(assert (identification (name "Leech")))</w:t>
+      </w:r>
+    </w:p>
+    <w:p>
+      <w:r>
+        <w:t>(modify ?step (question-to-ask done))</w:t>
+      </w:r>
+    </w:p>
+    <w:p>
+      <w:r>
+        <w:t>else</w:t>
+      </w:r>
+    </w:p>
+    <w:p>
+      <w:r>
+        <w:t>(modify ?step (question-to-ask flat-body))</w:t>
+      </w:r>
+    </w:p>
+    <w:p>
+      <w:r>
+        <w:t>)</w:t>
+      </w:r>
+    </w:p>
+    <w:p>
+      <w:r>
+        <w:t>)</w:t>
+      </w:r>
+    </w:p>
+    <w:p/>
+    <w:p>
+      <w:r>
+        <w:t>(</w:t>
+      </w:r>
+      <w:proofErr w:type="spellStart"/>
+      <w:r>
+        <w:t>defrule</w:t>
+      </w:r>
+      <w:proofErr w:type="spellEnd"/>
+      <w:r>
+        <w:t xml:space="preserve"> ask-about-flat-body</w:t>
+      </w:r>
+    </w:p>
+    <w:p>
+      <w:r>
+        <w:t>"Asks if the invertebrate has a flat body."</w:t>
+      </w:r>
+    </w:p>
+    <w:p>
+      <w:r>
+        <w:t>?step &lt;- (flowchart-step (question-to-ask flat-body))</w:t>
+      </w:r>
+    </w:p>
+    <w:p>
+      <w:r>
+        <w:t>=&gt;</w:t>
+      </w:r>
+    </w:p>
+    <w:p>
+      <w:r>
+        <w:t xml:space="preserve">(printout t "Does it have a flat body? (yes/no)" </w:t>
+      </w:r>
+      <w:proofErr w:type="spellStart"/>
+      <w:r>
+        <w:t>crlf</w:t>
+      </w:r>
+      <w:proofErr w:type="spellEnd"/>
+      <w:r>
+        <w:t>)</w:t>
+      </w:r>
+    </w:p>
+    <w:p>
+      <w:r>
+        <w:t>(bind ?answer (</w:t>
+      </w:r>
+      <w:proofErr w:type="spellStart"/>
+      <w:r>
+        <w:t>lowcase</w:t>
+      </w:r>
+      <w:proofErr w:type="spellEnd"/>
+      <w:r>
+        <w:t xml:space="preserve"> (</w:t>
+      </w:r>
+      <w:proofErr w:type="spellStart"/>
+      <w:r>
+        <w:t>readline</w:t>
+      </w:r>
+      <w:proofErr w:type="spellEnd"/>
+      <w:r>
+        <w:t>)))</w:t>
+      </w:r>
+    </w:p>
+    <w:p>
+      <w:r>
+        <w:lastRenderedPageBreak/>
+        <w:t>(while (not (or (</w:t>
+      </w:r>
+      <w:proofErr w:type="spellStart"/>
+      <w:r>
+        <w:t>eq</w:t>
+      </w:r>
+      <w:proofErr w:type="spellEnd"/>
+      <w:r>
+        <w:t xml:space="preserve"> ?answer "yes") (</w:t>
+      </w:r>
+      <w:proofErr w:type="spellStart"/>
+      <w:r>
+        <w:t>eq</w:t>
+      </w:r>
+      <w:proofErr w:type="spellEnd"/>
+      <w:r>
+        <w:t xml:space="preserve"> ?answer "no")))</w:t>
+      </w:r>
+    </w:p>
+    <w:p>
+      <w:r>
+        <w:t>(printout t "Invalid input. Please enter '</w:t>
+      </w:r>
+      <w:proofErr w:type="spellStart"/>
+      <w:r>
+        <w:t>yes'</w:t>
+      </w:r>
+      <w:proofErr w:type="spellEnd"/>
+      <w:r>
+        <w:t xml:space="preserve"> or 'no'." </w:t>
+      </w:r>
+      <w:proofErr w:type="spellStart"/>
+      <w:r>
+        <w:t>crlf</w:t>
+      </w:r>
+      <w:proofErr w:type="spellEnd"/>
+      <w:r>
+        <w:t>)</w:t>
+      </w:r>
+    </w:p>
+    <w:p>
+      <w:r>
+        <w:t>(bind ?answer (</w:t>
+      </w:r>
+      <w:proofErr w:type="spellStart"/>
+      <w:r>
+        <w:t>lowcase</w:t>
+      </w:r>
+      <w:proofErr w:type="spellEnd"/>
+      <w:r>
+        <w:t xml:space="preserve"> (</w:t>
+      </w:r>
+      <w:proofErr w:type="spellStart"/>
+      <w:r>
+        <w:t>readline</w:t>
+      </w:r>
+      <w:proofErr w:type="spellEnd"/>
+      <w:r>
+        <w:t>)))</w:t>
+      </w:r>
+    </w:p>
+    <w:p>
+      <w:r>
+        <w:t>)</w:t>
+      </w:r>
+    </w:p>
+    <w:p>
+      <w:r>
+        <w:t>(assert (decision (question "Does it have a flat body?") (answer ?answer)))</w:t>
+      </w:r>
+    </w:p>
+    <w:p>
+      <w:r>
+        <w:t>(if (</w:t>
+      </w:r>
+      <w:proofErr w:type="spellStart"/>
+      <w:r>
+        <w:t>eq</w:t>
+      </w:r>
+      <w:proofErr w:type="spellEnd"/>
+      <w:r>
+        <w:t xml:space="preserve"> ?answer "yes") then</w:t>
+      </w:r>
+    </w:p>
+    <w:p>
+      <w:r>
+        <w:t>(assert (identification (name "Flatworm")))</w:t>
+      </w:r>
+    </w:p>
+    <w:p>
+      <w:r>
+        <w:t>(modify ?step (question-to-ask done))</w:t>
+      </w:r>
+    </w:p>
+    <w:p>
+      <w:r>
+        <w:t>else</w:t>
+      </w:r>
+    </w:p>
+    <w:p>
+      <w:r>
+        <w:t>(modify ?step (question-to-ask segment-count))</w:t>
+      </w:r>
+    </w:p>
+    <w:p>
+      <w:r>
+        <w:t>)</w:t>
+      </w:r>
+    </w:p>
+    <w:p>
+      <w:r>
+        <w:t>)</w:t>
+      </w:r>
+    </w:p>
+    <w:p/>
+    <w:p>
+      <w:r>
+        <w:t>(</w:t>
+      </w:r>
+      <w:proofErr w:type="spellStart"/>
+      <w:r>
+        <w:t>defrule</w:t>
+      </w:r>
+      <w:proofErr w:type="spellEnd"/>
+      <w:r>
+        <w:t xml:space="preserve"> ask-about-segment-count</w:t>
+      </w:r>
+    </w:p>
+    <w:p>
+      <w:r>
+        <w:t>"Asks for a number of segments to identify worms or fly larvae."</w:t>
+      </w:r>
+    </w:p>
+    <w:p>
+      <w:r>
+        <w:t>?step &lt;- (flowchart-step (question-to-ask segment-count))</w:t>
+      </w:r>
+    </w:p>
+    <w:p>
+      <w:r>
+        <w:t>=&gt;</w:t>
+      </w:r>
+    </w:p>
+    <w:p>
+      <w:r>
+        <w:t xml:space="preserve">(printout t "How many segments does it have? (enter a number, e.g., 0, 8, 20)" </w:t>
+      </w:r>
+      <w:proofErr w:type="spellStart"/>
+      <w:r>
+        <w:t>crlf</w:t>
+      </w:r>
+      <w:proofErr w:type="spellEnd"/>
+      <w:r>
+        <w:t>)</w:t>
+      </w:r>
+    </w:p>
+    <w:p>
+      <w:r>
+        <w:t>(bind ?answer (read))</w:t>
+      </w:r>
+    </w:p>
+    <w:p>
+      <w:r>
+        <w:t>(while (or (not (</w:t>
+      </w:r>
+      <w:proofErr w:type="spellStart"/>
+      <w:r>
+        <w:t>numberp</w:t>
+      </w:r>
+      <w:proofErr w:type="spellEnd"/>
+      <w:r>
+        <w:t xml:space="preserve"> ?answer)) (&lt; ?answer 0))</w:t>
+      </w:r>
+    </w:p>
+    <w:p>
+      <w:r>
+        <w:t xml:space="preserve">(printout t "Invalid input. Please enter a number that is 0 or greater." </w:t>
+      </w:r>
+      <w:proofErr w:type="spellStart"/>
+      <w:r>
+        <w:t>crlf</w:t>
+      </w:r>
+      <w:proofErr w:type="spellEnd"/>
+      <w:r>
+        <w:t>)</w:t>
+      </w:r>
+    </w:p>
+    <w:p>
+      <w:r>
+        <w:t>(bind ?answer (read))</w:t>
+      </w:r>
+    </w:p>
+    <w:p>
+      <w:r>
+        <w:t>)</w:t>
+      </w:r>
+    </w:p>
+    <w:p>
+      <w:r>
+        <w:t>(assert (decision (question "How many segments does it have?") (answer ?answer)))</w:t>
+      </w:r>
+    </w:p>
+    <w:p>
+      <w:r>
+        <w:t>(if (= ?answer 0) then</w:t>
+      </w:r>
+    </w:p>
+    <w:p>
+      <w:r>
+        <w:t>(modify ?step (question-to-ask tentacles))</w:t>
+      </w:r>
+    </w:p>
+    <w:p>
+      <w:r>
+        <w:t>)</w:t>
+      </w:r>
+    </w:p>
+    <w:p>
+      <w:r>
+        <w:t>(if (and (&gt;= ?answer 1) (&lt;= ?answer 14)) then</w:t>
+      </w:r>
+    </w:p>
+    <w:p>
+      <w:r>
+        <w:lastRenderedPageBreak/>
+        <w:t>(assert (identification (name "Fly Larvae")))</w:t>
+      </w:r>
+    </w:p>
+    <w:p>
+      <w:r>
+        <w:t>(modify ?step (question-to-ask done))</w:t>
+      </w:r>
+    </w:p>
+    <w:p>
+      <w:r>
+        <w:t>)</w:t>
+      </w:r>
+    </w:p>
+    <w:p>
+      <w:r>
+        <w:t>(if (&gt;= ?answer 15) then</w:t>
+      </w:r>
+    </w:p>
+    <w:p>
+      <w:r>
+        <w:t>(assert (identification (name "Worms")))</w:t>
+      </w:r>
+    </w:p>
+    <w:p>
+      <w:r>
+        <w:t>(modify ?step (question-to-ask done))</w:t>
+      </w:r>
+    </w:p>
+    <w:p>
+      <w:r>
+        <w:t>)</w:t>
+      </w:r>
+    </w:p>
+    <w:p>
+      <w:r>
+        <w:t>)</w:t>
+      </w:r>
+    </w:p>
+    <w:p/>
+    <w:p>
+      <w:r>
+        <w:t>(</w:t>
+      </w:r>
+      <w:proofErr w:type="spellStart"/>
+      <w:r>
+        <w:t>defrule</w:t>
+      </w:r>
+      <w:proofErr w:type="spellEnd"/>
+      <w:r>
+        <w:t xml:space="preserve"> ask-about-tentacles</w:t>
+      </w:r>
+    </w:p>
+    <w:p>
+      <w:r>
+        <w:t>"Asks about tentacles to identify Hydra or Hairworm."</w:t>
+      </w:r>
+    </w:p>
+    <w:p>
+      <w:r>
+        <w:t>?step &lt;- (flowchart-step (question-to-ask tentacles))</w:t>
+      </w:r>
+    </w:p>
+    <w:p>
+      <w:r>
+        <w:t>=&gt;</w:t>
+      </w:r>
+    </w:p>
+    <w:p>
+      <w:r>
+        <w:t xml:space="preserve">(printout t "Does it have tentacles on the end of its body? (yes/no)" </w:t>
+      </w:r>
+      <w:proofErr w:type="spellStart"/>
+      <w:r>
+        <w:t>crlf</w:t>
+      </w:r>
+      <w:proofErr w:type="spellEnd"/>
+      <w:r>
+        <w:t>)</w:t>
+      </w:r>
+    </w:p>
+    <w:p>
+      <w:r>
+        <w:t>(bind ?answer (</w:t>
+      </w:r>
+      <w:proofErr w:type="spellStart"/>
+      <w:r>
+        <w:t>lowcase</w:t>
+      </w:r>
+      <w:proofErr w:type="spellEnd"/>
+      <w:r>
+        <w:t xml:space="preserve"> (</w:t>
+      </w:r>
+      <w:proofErr w:type="spellStart"/>
+      <w:r>
+        <w:t>readline</w:t>
+      </w:r>
+      <w:proofErr w:type="spellEnd"/>
+      <w:r>
+        <w:t>)))</w:t>
+      </w:r>
+    </w:p>
+    <w:p>
+      <w:r>
+        <w:t>(while (not (or (</w:t>
+      </w:r>
+      <w:proofErr w:type="spellStart"/>
+      <w:r>
+        <w:t>eq</w:t>
+      </w:r>
+      <w:proofErr w:type="spellEnd"/>
+      <w:r>
+        <w:t xml:space="preserve"> ?answer "yes") (</w:t>
+      </w:r>
+      <w:proofErr w:type="spellStart"/>
+      <w:r>
+        <w:t>eq</w:t>
+      </w:r>
+      <w:proofErr w:type="spellEnd"/>
+      <w:r>
+        <w:t xml:space="preserve"> ?answer "no")))</w:t>
+      </w:r>
+    </w:p>
+    <w:p>
+      <w:r>
+        <w:t>(printout t "Invalid input. Please enter '</w:t>
+      </w:r>
+      <w:proofErr w:type="spellStart"/>
+      <w:r>
+        <w:t>yes'</w:t>
+      </w:r>
+      <w:proofErr w:type="spellEnd"/>
+      <w:r>
+        <w:t xml:space="preserve"> or 'no'." </w:t>
+      </w:r>
+      <w:proofErr w:type="spellStart"/>
+      <w:r>
+        <w:t>crlf</w:t>
+      </w:r>
+      <w:proofErr w:type="spellEnd"/>
+      <w:r>
+        <w:t>)</w:t>
+      </w:r>
+    </w:p>
+    <w:p>
+      <w:r>
+        <w:t>(bind ?answer (</w:t>
+      </w:r>
+      <w:proofErr w:type="spellStart"/>
+      <w:r>
+        <w:t>lowcase</w:t>
+      </w:r>
+      <w:proofErr w:type="spellEnd"/>
+      <w:r>
+        <w:t xml:space="preserve"> (</w:t>
+      </w:r>
+      <w:proofErr w:type="spellStart"/>
+      <w:r>
+        <w:t>readline</w:t>
+      </w:r>
+      <w:proofErr w:type="spellEnd"/>
+      <w:r>
+        <w:t>)))</w:t>
+      </w:r>
+    </w:p>
+    <w:p>
+      <w:r>
+        <w:t>)</w:t>
+      </w:r>
+    </w:p>
+    <w:p>
+      <w:r>
+        <w:t>(assert (decision (question "Does it have tentacles on the end of its body?") (answer ?answer)))</w:t>
+      </w:r>
+    </w:p>
+    <w:p>
+      <w:r>
+        <w:t>(if (</w:t>
+      </w:r>
+      <w:proofErr w:type="spellStart"/>
+      <w:r>
+        <w:t>eq</w:t>
+      </w:r>
+      <w:proofErr w:type="spellEnd"/>
+      <w:r>
+        <w:t xml:space="preserve"> ?answer "yes") then</w:t>
+      </w:r>
+    </w:p>
+    <w:p>
+      <w:r>
+        <w:t>(assert (identification (name "Hydra")))</w:t>
+      </w:r>
+    </w:p>
+    <w:p>
+      <w:r>
+        <w:t>else</w:t>
+      </w:r>
+    </w:p>
+    <w:p>
+      <w:r>
+        <w:t>(assert (identification (name "Hairworm")))</w:t>
+      </w:r>
+    </w:p>
+    <w:p>
+      <w:r>
+        <w:t>)</w:t>
+      </w:r>
+    </w:p>
+    <w:p>
+      <w:r>
+        <w:t>(modify ?step (question-to-ask done))</w:t>
+      </w:r>
+    </w:p>
+    <w:p>
+      <w:r>
+        <w:t>)</w:t>
+      </w:r>
+    </w:p>
+    <w:p/>
+    <w:p>
+      <w:r>
+        <w:t>(</w:t>
+      </w:r>
+      <w:proofErr w:type="spellStart"/>
+      <w:r>
+        <w:t>defrule</w:t>
+      </w:r>
+      <w:proofErr w:type="spellEnd"/>
+      <w:r>
+        <w:t xml:space="preserve"> report-identification</w:t>
+      </w:r>
+    </w:p>
+    <w:p>
+      <w:r>
+        <w:t>"When an identification is made, print it and halt."</w:t>
+      </w:r>
+    </w:p>
+    <w:p>
+      <w:r>
+        <w:t>(identification (name ?creature))</w:t>
+      </w:r>
+    </w:p>
+    <w:p>
+      <w:r>
+        <w:t>=&gt;</w:t>
+      </w:r>
+    </w:p>
+    <w:p>
+      <w:r>
+        <w:t xml:space="preserve">(printout t </w:t>
+      </w:r>
+      <w:proofErr w:type="spellStart"/>
+      <w:r>
+        <w:t>crlf</w:t>
+      </w:r>
+      <w:proofErr w:type="spellEnd"/>
+      <w:r>
+        <w:t xml:space="preserve"> "---------------------------- ------------" </w:t>
+      </w:r>
+      <w:proofErr w:type="spellStart"/>
+      <w:r>
+        <w:t>crlf</w:t>
+      </w:r>
+      <w:proofErr w:type="spellEnd"/>
+      <w:r>
+        <w:t>)</w:t>
+      </w:r>
+    </w:p>
+    <w:p>
+      <w:r>
+        <w:t xml:space="preserve">(printout t "Identification: " ?creature </w:t>
+      </w:r>
+      <w:proofErr w:type="spellStart"/>
+      <w:r>
+        <w:t>crlf</w:t>
+      </w:r>
+      <w:proofErr w:type="spellEnd"/>
+      <w:r>
+        <w:t>)</w:t>
+      </w:r>
+    </w:p>
+    <w:p>
+      <w:r>
+        <w:t xml:space="preserve">(printout t "Path Taken:" </w:t>
+      </w:r>
+      <w:proofErr w:type="spellStart"/>
+      <w:r>
+        <w:t>crlf</w:t>
+      </w:r>
+      <w:proofErr w:type="spellEnd"/>
+      <w:r>
+        <w:t>)</w:t>
+      </w:r>
+    </w:p>
+    <w:p>
+      <w:r>
+        <w:t>(do-for-all-facts ((?d decision)) TRUE</w:t>
+      </w:r>
+    </w:p>
+    <w:p>
+      <w:r>
+        <w:t xml:space="preserve">      (printout t "Q: " (fact-slot-value ?d question) </w:t>
+      </w:r>
+      <w:proofErr w:type="spellStart"/>
+      <w:r>
+        <w:t>crlf</w:t>
+      </w:r>
+      <w:proofErr w:type="spellEnd"/>
+    </w:p>
+    <w:p>
+      <w:r>
+        <w:t xml:space="preserve">                   "A: " (fact-slot-value ?d answer) </w:t>
+      </w:r>
+      <w:proofErr w:type="spellStart"/>
+      <w:r>
+        <w:t>crlf</w:t>
+      </w:r>
+      <w:proofErr w:type="spellEnd"/>
+      <w:r>
+        <w:t>))</w:t>
+      </w:r>
+    </w:p>
+    <w:p>
+      <w:r>
+        <w:t xml:space="preserve">(printout t "----------------------------------------" </w:t>
+      </w:r>
+      <w:proofErr w:type="spellStart"/>
+      <w:r>
+        <w:t>crlf</w:t>
+      </w:r>
+      <w:proofErr w:type="spellEnd"/>
+      <w:r>
+        <w:t>)</w:t>
+      </w:r>
+    </w:p>
+    <w:p>
+      <w:r>
+        <w:t>(halt)</w:t>
+      </w:r>
+    </w:p>
+    <w:p>
+      <w:r>
+        <w:t>)</w:t>
+      </w:r>
+    </w:p>
     <w:sectPr>
-      <w:headerReference w:type="default" r:id="rId17"/>
-      <w:footerReference w:type="default" r:id="rId18"/>
+      <w:headerReference w:type="default" r:id="rId18"/>
+      <w:footerReference w:type="default" r:id="rId19"/>
       <w:pgSz w:w="11906" w:h="16838"/>
       <w:pgMar w:top="1440" w:right="1440" w:bottom="1440" w:left="1440" w:header="708" w:footer="708" w:gutter="0"/>
       <w:cols w:space="708"/>
@@ -3428,6 +6421,18 @@
       <w:spacing w:after="0"/>
     </w:pPr>
   </w:style>
+  <w:style w:type="character" w:styleId="UnresolvedMention">
+    <w:name w:val="Unresolved Mention"/>
+    <w:basedOn w:val="DefaultParagraphFont"/>
+    <w:uiPriority w:val="99"/>
+    <w:semiHidden/>
+    <w:unhideWhenUsed/>
+    <w:rsid w:val="00992FCD"/>
+    <w:rPr>
+      <w:color w:val="605E5C"/>
+      <w:shd w:val="clear" w:color="auto" w:fill="E1DFDD"/>
+    </w:rPr>
+  </w:style>
 </w:styles>
 </file>
 

</xml_diff>